<commit_message>
section v & vi added
</commit_message>
<xml_diff>
--- a/Doc1.docx
+++ b/Doc1.docx
@@ -5749,7 +5749,7 @@
       <w:pPr>
         <w:bidi/>
         <w:rPr>
-          <w:rFonts w:cs="B Nazanin" w:hint="cs"/>
+          <w:rFonts w:cs="B Nazanin"/>
           <w:sz w:val="32"/>
           <w:szCs w:val="32"/>
           <w:rtl/>
@@ -5868,7 +5868,7 @@
       <w:pPr>
         <w:bidi/>
         <w:rPr>
-          <w:rFonts w:cs="B Nazanin" w:hint="cs"/>
+          <w:rFonts w:cs="B Nazanin"/>
           <w:sz w:val="32"/>
           <w:szCs w:val="32"/>
           <w:rtl/>
@@ -5928,7 +5928,7 @@
       <w:pPr>
         <w:bidi/>
         <w:rPr>
-          <w:rFonts w:cs="B Nazanin" w:hint="cs"/>
+          <w:rFonts w:cs="B Nazanin"/>
           <w:sz w:val="32"/>
           <w:szCs w:val="32"/>
           <w:rtl/>
@@ -6113,7 +6113,7 @@
         <w:lastRenderedPageBreak/>
         <w:pict>
           <v:shape id="_x0000_i1034" type="#_x0000_t75" style="width:249pt;height:96.75pt">
-            <v:imagedata r:id="rId17" o:title="table.2"/>
+            <v:imagedata r:id="rId17" o:title="table"/>
           </v:shape>
         </w:pict>
       </w:r>
@@ -6122,7 +6122,7 @@
       <w:pPr>
         <w:bidi/>
         <w:rPr>
-          <w:rFonts w:cs="B Nazanin" w:hint="cs"/>
+          <w:rFonts w:cs="B Nazanin"/>
           <w:sz w:val="32"/>
           <w:szCs w:val="32"/>
           <w:rtl/>
@@ -6249,7 +6249,7 @@
       <w:pPr>
         <w:bidi/>
         <w:rPr>
-          <w:rFonts w:cs="B Nazanin" w:hint="cs"/>
+          <w:rFonts w:cs="B Nazanin"/>
           <w:sz w:val="32"/>
           <w:szCs w:val="32"/>
           <w:rtl/>
@@ -6322,7 +6322,7 @@
       <w:pPr>
         <w:bidi/>
         <w:rPr>
-          <w:rFonts w:cs="B Nazanin" w:hint="cs"/>
+          <w:rFonts w:cs="B Nazanin"/>
           <w:sz w:val="32"/>
           <w:szCs w:val="32"/>
           <w:rtl/>
@@ -6382,7 +6382,7 @@
       <w:pPr>
         <w:bidi/>
         <w:rPr>
-          <w:rFonts w:cs="B Nazanin" w:hint="cs"/>
+          <w:rFonts w:cs="B Nazanin"/>
           <w:sz w:val="32"/>
           <w:szCs w:val="32"/>
           <w:rtl/>
@@ -6404,7 +6404,7 @@
       <w:pPr>
         <w:bidi/>
         <w:rPr>
-          <w:rFonts w:cs="B Nazanin" w:hint="cs"/>
+          <w:rFonts w:cs="B Nazanin"/>
           <w:sz w:val="32"/>
           <w:szCs w:val="32"/>
           <w:rtl/>
@@ -6470,7 +6470,7 @@
       <w:pPr>
         <w:bidi/>
         <w:rPr>
-          <w:rFonts w:cs="B Nazanin" w:hint="cs"/>
+          <w:rFonts w:cs="B Nazanin"/>
           <w:sz w:val="32"/>
           <w:szCs w:val="32"/>
           <w:rtl/>
@@ -6504,7 +6504,7 @@
       <w:pPr>
         <w:bidi/>
         <w:rPr>
-          <w:rFonts w:cs="B Nazanin" w:hint="cs"/>
+          <w:rFonts w:cs="B Nazanin"/>
           <w:sz w:val="32"/>
           <w:szCs w:val="32"/>
           <w:rtl/>
@@ -6594,7 +6594,7 @@
       <w:pPr>
         <w:bidi/>
         <w:rPr>
-          <w:rFonts w:cs="B Nazanin" w:hint="cs"/>
+          <w:rFonts w:cs="B Nazanin"/>
           <w:sz w:val="32"/>
           <w:szCs w:val="32"/>
           <w:rtl/>
@@ -6703,7 +6703,7 @@
       <w:pPr>
         <w:bidi/>
         <w:rPr>
-          <w:rFonts w:cs="B Nazanin" w:hint="cs"/>
+          <w:rFonts w:cs="B Nazanin"/>
           <w:sz w:val="32"/>
           <w:szCs w:val="32"/>
           <w:rtl/>
@@ -6744,7 +6744,7 @@
       <w:pPr>
         <w:bidi/>
         <w:rPr>
-          <w:rFonts w:cs="B Nazanin" w:hint="cs"/>
+          <w:rFonts w:cs="B Nazanin"/>
           <w:sz w:val="32"/>
           <w:szCs w:val="32"/>
           <w:rtl/>
@@ -6823,7 +6823,7 @@
       <w:pPr>
         <w:bidi/>
         <w:rPr>
-          <w:rFonts w:cs="B Nazanin" w:hint="cs"/>
+          <w:rFonts w:cs="B Nazanin"/>
           <w:sz w:val="32"/>
           <w:szCs w:val="32"/>
           <w:rtl/>
@@ -6873,7 +6873,7 @@
       <w:pPr>
         <w:bidi/>
         <w:rPr>
-          <w:rFonts w:cs="B Nazanin" w:hint="cs"/>
+          <w:rFonts w:cs="B Nazanin"/>
           <w:sz w:val="32"/>
           <w:szCs w:val="32"/>
           <w:rtl/>
@@ -6963,7 +6963,7 @@
       <w:pPr>
         <w:bidi/>
         <w:rPr>
-          <w:rFonts w:cs="B Nazanin" w:hint="cs"/>
+          <w:rFonts w:cs="B Nazanin"/>
           <w:sz w:val="32"/>
           <w:szCs w:val="32"/>
           <w:rtl/>
@@ -7171,7 +7171,7 @@
       <w:pPr>
         <w:bidi/>
         <w:rPr>
-          <w:rFonts w:cs="B Nazanin" w:hint="cs"/>
+          <w:rFonts w:cs="B Nazanin"/>
           <w:sz w:val="32"/>
           <w:szCs w:val="32"/>
           <w:rtl/>
@@ -7193,29 +7193,49 @@
       <w:pPr>
         <w:bidi/>
         <w:rPr>
-          <w:rFonts w:cs="B Nazanin" w:hint="cs"/>
-          <w:sz w:val="32"/>
-          <w:szCs w:val="32"/>
-          <w:rtl/>
-          <w:lang w:bidi="fa-IR"/>
-        </w:rPr>
-      </w:pPr>
-      <w:r>
-        <w:rPr>
-          <w:rFonts w:cs="B Nazanin" w:hint="cs"/>
-          <w:sz w:val="32"/>
-          <w:szCs w:val="32"/>
-          <w:rtl/>
-          <w:lang w:bidi="fa-IR"/>
-        </w:rPr>
-        <w:t xml:space="preserve">بخش ۴ </w:t>
-      </w:r>
-    </w:p>
-    <w:p>
-      <w:pPr>
-        <w:bidi/>
-        <w:rPr>
-          <w:rFonts w:cs="B Nazanin" w:hint="cs"/>
+          <w:rFonts w:cs="B Nazanin"/>
+          <w:sz w:val="32"/>
+          <w:szCs w:val="32"/>
+          <w:rtl/>
+          <w:lang w:bidi="fa-IR"/>
+        </w:rPr>
+      </w:pPr>
+      <w:r>
+        <w:rPr>
+          <w:rFonts w:cs="B Nazanin" w:hint="cs"/>
+          <w:sz w:val="32"/>
+          <w:szCs w:val="32"/>
+          <w:rtl/>
+          <w:lang w:bidi="fa-IR"/>
+        </w:rPr>
+        <w:t xml:space="preserve">بخش </w:t>
+      </w:r>
+      <w:r>
+        <w:rPr>
+          <w:rFonts w:cs="B Nazanin" w:hint="cs"/>
+          <w:sz w:val="32"/>
+          <w:szCs w:val="32"/>
+          <w:rtl/>
+          <w:lang w:bidi="fa-IR"/>
+        </w:rPr>
+        <w:t>۵</w:t>
+      </w:r>
+      <w:r>
+        <w:rPr>
+          <w:rFonts w:cs="B Nazanin" w:hint="cs"/>
+          <w:sz w:val="32"/>
+          <w:szCs w:val="32"/>
+          <w:rtl/>
+          <w:lang w:bidi="fa-IR"/>
+        </w:rPr>
+        <w:t xml:space="preserve"> </w:t>
+      </w:r>
+    </w:p>
+    <w:p>
+      <w:pPr>
+        <w:bidi/>
+        <w:rPr>
+          <w:rFonts w:cs="B Nazanin"/>
           <w:sz w:val="32"/>
           <w:szCs w:val="32"/>
           <w:rtl/>
@@ -7236,8 +7256,2812 @@
     <w:p>
       <w:pPr>
         <w:bidi/>
-        <w:rPr>
-          <w:rFonts w:cs="B Nazanin" w:hint="cs"/>
+        <w:jc w:val="right"/>
+        <w:rPr>
+          <w:rFonts w:cs="B Nazanin"/>
+          <w:sz w:val="32"/>
+          <w:szCs w:val="32"/>
+          <w:rtl/>
+          <w:lang w:bidi="fa-IR"/>
+        </w:rPr>
+      </w:pPr>
+      <w:proofErr w:type="spellStart"/>
+      <w:proofErr w:type="gramStart"/>
+      <w:r>
+        <w:rPr>
+          <w:rFonts w:cs="B Nazanin"/>
+          <w:sz w:val="32"/>
+          <w:szCs w:val="32"/>
+          <w:lang w:bidi="fa-IR"/>
+        </w:rPr>
+        <w:t>A.uniquenes</w:t>
+      </w:r>
+      <w:proofErr w:type="spellEnd"/>
+      <w:proofErr w:type="gramEnd"/>
+    </w:p>
+    <w:p>
+      <w:pPr>
+        <w:bidi/>
+        <w:rPr>
+          <w:rFonts w:cs="B Nazanin" w:hint="cs"/>
+          <w:sz w:val="32"/>
+          <w:szCs w:val="32"/>
+          <w:rtl/>
+          <w:lang w:bidi="fa-IR"/>
+        </w:rPr>
+      </w:pPr>
+      <w:r>
+        <w:rPr>
+          <w:rFonts w:cs="B Nazanin" w:hint="cs"/>
+          <w:sz w:val="32"/>
+          <w:szCs w:val="32"/>
+          <w:rtl/>
+          <w:lang w:bidi="fa-IR"/>
+        </w:rPr>
+        <w:t>میزان یکتایی</w:t>
+      </w:r>
+    </w:p>
+    <w:p>
+      <w:pPr>
+        <w:bidi/>
+        <w:rPr>
+          <w:rFonts w:cs="B Nazanin" w:hint="cs"/>
+          <w:sz w:val="32"/>
+          <w:szCs w:val="32"/>
+          <w:rtl/>
+          <w:lang w:bidi="fa-IR"/>
+        </w:rPr>
+      </w:pPr>
+      <w:r>
+        <w:rPr>
+          <w:rFonts w:cs="B Nazanin" w:hint="cs"/>
+          <w:sz w:val="32"/>
+          <w:szCs w:val="32"/>
+          <w:rtl/>
+          <w:lang w:bidi="fa-IR"/>
+        </w:rPr>
+        <w:t xml:space="preserve">میزان یکتایی </w:t>
+      </w:r>
+      <w:r>
+        <w:rPr>
+          <w:rFonts w:cs="B Nazanin"/>
+          <w:sz w:val="32"/>
+          <w:szCs w:val="32"/>
+          <w:lang w:bidi="fa-IR"/>
+        </w:rPr>
+        <w:t>[12]</w:t>
+      </w:r>
+      <w:r>
+        <w:rPr>
+          <w:rFonts w:cs="B Nazanin" w:hint="cs"/>
+          <w:sz w:val="32"/>
+          <w:szCs w:val="32"/>
+          <w:rtl/>
+          <w:lang w:bidi="fa-IR"/>
+        </w:rPr>
+        <w:t xml:space="preserve"> در یک چیپ به این معنی است که چگونه خروجی های یک </w:t>
+      </w:r>
+      <w:r>
+        <w:rPr>
+          <w:rFonts w:cs="B Nazanin"/>
+          <w:sz w:val="32"/>
+          <w:szCs w:val="32"/>
+          <w:lang w:bidi="fa-IR"/>
+        </w:rPr>
+        <w:t>PUF</w:t>
+      </w:r>
+      <w:r>
+        <w:rPr>
+          <w:rFonts w:cs="B Nazanin" w:hint="cs"/>
+          <w:sz w:val="32"/>
+          <w:szCs w:val="32"/>
+          <w:rtl/>
+          <w:lang w:bidi="fa-IR"/>
+        </w:rPr>
+        <w:t xml:space="preserve"> زمانی که بر روی دستگاه های متفاوتی پیاده سازی شوند با یکدیگر متفاوت است.</w:t>
+      </w:r>
+    </w:p>
+    <w:p>
+      <w:pPr>
+        <w:bidi/>
+        <w:rPr>
+          <w:rFonts w:cs="B Nazanin" w:hint="cs"/>
+          <w:sz w:val="32"/>
+          <w:szCs w:val="32"/>
+          <w:rtl/>
+          <w:lang w:bidi="fa-IR"/>
+        </w:rPr>
+      </w:pPr>
+      <w:r>
+        <w:rPr>
+          <w:rFonts w:cs="B Nazanin" w:hint="cs"/>
+          <w:sz w:val="32"/>
+          <w:szCs w:val="32"/>
+          <w:rtl/>
+          <w:lang w:bidi="fa-IR"/>
+        </w:rPr>
+        <w:t xml:space="preserve">این بدین معنا میباشد که پاسخ حاصل از </w:t>
+      </w:r>
+      <w:r>
+        <w:rPr>
+          <w:rFonts w:cs="B Nazanin"/>
+          <w:sz w:val="32"/>
+          <w:szCs w:val="32"/>
+          <w:lang w:bidi="fa-IR"/>
+        </w:rPr>
+        <w:t>PUF</w:t>
+      </w:r>
+      <w:r>
+        <w:rPr>
+          <w:rFonts w:cs="B Nazanin" w:hint="cs"/>
+          <w:sz w:val="32"/>
+          <w:szCs w:val="32"/>
+          <w:rtl/>
+          <w:lang w:bidi="fa-IR"/>
+        </w:rPr>
+        <w:t xml:space="preserve"> نصب شده بر روی دستگاه های مختلف حداقل به میزان </w:t>
+      </w:r>
+      <w:r>
+        <w:rPr>
+          <w:rFonts w:cs="B Nazanin"/>
+          <w:sz w:val="32"/>
+          <w:szCs w:val="32"/>
+          <w:lang w:bidi="fa-IR"/>
+        </w:rPr>
+        <w:t>50%</w:t>
+      </w:r>
+      <w:r>
+        <w:rPr>
+          <w:rFonts w:cs="B Nazanin" w:hint="cs"/>
+          <w:sz w:val="32"/>
+          <w:szCs w:val="32"/>
+          <w:rtl/>
+          <w:lang w:bidi="fa-IR"/>
+        </w:rPr>
+        <w:t xml:space="preserve"> با پاسخ دیگر متفاوت است با به عبارت دیگر فاصله همینگ آن ها بیش </w:t>
+      </w:r>
+      <w:r>
+        <w:rPr>
+          <w:rFonts w:cs="B Nazanin"/>
+          <w:sz w:val="32"/>
+          <w:szCs w:val="32"/>
+          <w:lang w:bidi="fa-IR"/>
+        </w:rPr>
+        <w:t>50%</w:t>
+      </w:r>
+      <w:r>
+        <w:rPr>
+          <w:rFonts w:cs="B Nazanin" w:hint="cs"/>
+          <w:sz w:val="32"/>
+          <w:szCs w:val="32"/>
+          <w:rtl/>
+          <w:lang w:bidi="fa-IR"/>
+        </w:rPr>
+        <w:t xml:space="preserve"> میباشد.</w:t>
+      </w:r>
+    </w:p>
+    <w:p>
+      <w:pPr>
+        <w:bidi/>
+        <w:rPr>
+          <w:rFonts w:cs="B Nazanin" w:hint="cs"/>
+          <w:sz w:val="32"/>
+          <w:szCs w:val="32"/>
+          <w:rtl/>
+          <w:lang w:bidi="fa-IR"/>
+        </w:rPr>
+      </w:pPr>
+      <w:r>
+        <w:rPr>
+          <w:rFonts w:cs="B Nazanin" w:hint="cs"/>
+          <w:sz w:val="32"/>
+          <w:szCs w:val="32"/>
+          <w:rtl/>
+          <w:lang w:bidi="fa-IR"/>
+        </w:rPr>
+        <w:lastRenderedPageBreak/>
+        <w:t xml:space="preserve">آن دسته از </w:t>
+      </w:r>
+      <w:r>
+        <w:rPr>
+          <w:rFonts w:cs="B Nazanin"/>
+          <w:sz w:val="32"/>
+          <w:szCs w:val="32"/>
+          <w:lang w:bidi="fa-IR"/>
+        </w:rPr>
+        <w:t>PUF</w:t>
+      </w:r>
+      <w:r>
+        <w:rPr>
+          <w:rFonts w:cs="B Nazanin" w:hint="cs"/>
+          <w:sz w:val="32"/>
+          <w:szCs w:val="32"/>
+          <w:rtl/>
+          <w:lang w:bidi="fa-IR"/>
+        </w:rPr>
+        <w:t xml:space="preserve"> ها که میزان یکتایی آن ها زیاد است در عملیات های شناسایی یا </w:t>
+      </w:r>
+      <w:r>
+        <w:rPr>
+          <w:rFonts w:cs="B Nazanin"/>
+          <w:sz w:val="32"/>
+          <w:szCs w:val="32"/>
+          <w:lang w:bidi="fa-IR"/>
+        </w:rPr>
+        <w:t>identifying</w:t>
+      </w:r>
+      <w:r>
+        <w:rPr>
+          <w:rFonts w:cs="B Nazanin" w:hint="cs"/>
+          <w:sz w:val="32"/>
+          <w:szCs w:val="32"/>
+          <w:rtl/>
+          <w:lang w:bidi="fa-IR"/>
+        </w:rPr>
+        <w:t xml:space="preserve"> بکار گرفته میشوند.</w:t>
+      </w:r>
+    </w:p>
+    <w:p>
+      <w:pPr>
+        <w:bidi/>
+        <w:rPr>
+          <w:rFonts w:cs="B Nazanin" w:hint="cs"/>
+          <w:sz w:val="32"/>
+          <w:szCs w:val="32"/>
+          <w:rtl/>
+          <w:lang w:bidi="fa-IR"/>
+        </w:rPr>
+      </w:pPr>
+      <w:r>
+        <w:rPr>
+          <w:rFonts w:cs="B Nazanin" w:hint="cs"/>
+          <w:sz w:val="32"/>
+          <w:szCs w:val="32"/>
+          <w:rtl/>
+          <w:lang w:bidi="fa-IR"/>
+        </w:rPr>
+        <w:t>میزان یکتایی را میتوان از فرمول ذیل محاسبه کرد</w:t>
+      </w:r>
+      <w:r>
+        <w:rPr>
+          <w:rFonts w:cs="B Nazanin" w:hint="cs"/>
+          <w:sz w:val="32"/>
+          <w:szCs w:val="32"/>
+          <w:rtl/>
+          <w:lang w:bidi="fa-IR"/>
+        </w:rPr>
+        <w:t>.</w:t>
+      </w:r>
+    </w:p>
+    <w:p>
+      <w:pPr>
+        <w:bidi/>
+        <w:jc w:val="right"/>
+        <w:rPr>
+          <w:rFonts w:cs="B Nazanin"/>
+          <w:sz w:val="32"/>
+          <w:szCs w:val="32"/>
+          <w:rtl/>
+          <w:lang w:bidi="fa-IR"/>
+        </w:rPr>
+      </w:pPr>
+      <w:r>
+        <w:rPr>
+          <w:rFonts w:cs="B Nazanin"/>
+          <w:sz w:val="32"/>
+          <w:szCs w:val="32"/>
+          <w:lang w:bidi="fa-IR"/>
+        </w:rPr>
+        <w:pict>
+          <v:shape id="_x0000_i1035" type="#_x0000_t75" style="width:248.25pt;height:53.25pt">
+            <v:imagedata r:id="rId18" o:title="formula.4"/>
+          </v:shape>
+        </w:pict>
+      </w:r>
+      <w:r>
+        <w:rPr>
+          <w:rFonts w:cs="B Nazanin" w:hint="cs"/>
+          <w:sz w:val="32"/>
+          <w:szCs w:val="32"/>
+          <w:rtl/>
+          <w:lang w:bidi="fa-IR"/>
+        </w:rPr>
+        <w:t xml:space="preserve">‌ </w:t>
+      </w:r>
+    </w:p>
+    <w:p>
+      <w:pPr>
+        <w:bidi/>
+        <w:rPr>
+          <w:rFonts w:cs="B Nazanin" w:hint="cs"/>
+          <w:sz w:val="32"/>
+          <w:szCs w:val="32"/>
+          <w:rtl/>
+          <w:lang w:bidi="fa-IR"/>
+        </w:rPr>
+      </w:pPr>
+      <w:r>
+        <w:rPr>
+          <w:rFonts w:cs="B Nazanin" w:hint="cs"/>
+          <w:sz w:val="32"/>
+          <w:szCs w:val="32"/>
+          <w:rtl/>
+          <w:lang w:bidi="fa-IR"/>
+        </w:rPr>
+        <w:t xml:space="preserve">در این فرمول </w:t>
+      </w:r>
+      <w:r>
+        <w:rPr>
+          <w:rFonts w:cs="B Nazanin"/>
+          <w:sz w:val="32"/>
+          <w:szCs w:val="32"/>
+          <w:lang w:bidi="fa-IR"/>
+        </w:rPr>
+        <w:t>k</w:t>
+      </w:r>
+      <w:r>
+        <w:rPr>
+          <w:rFonts w:cs="B Nazanin" w:hint="cs"/>
+          <w:sz w:val="32"/>
+          <w:szCs w:val="32"/>
+          <w:rtl/>
+          <w:lang w:bidi="fa-IR"/>
+        </w:rPr>
+        <w:t xml:space="preserve"> نشان دهنده دستگاه های مورد استفاده میباشد.</w:t>
+      </w:r>
+    </w:p>
+    <w:p>
+      <w:pPr>
+        <w:bidi/>
+        <w:rPr>
+          <w:rFonts w:cs="B Nazanin" w:hint="cs"/>
+          <w:sz w:val="32"/>
+          <w:szCs w:val="32"/>
+          <w:rtl/>
+          <w:lang w:bidi="fa-IR"/>
+        </w:rPr>
+      </w:pPr>
+      <w:r>
+        <w:rPr>
+          <w:rFonts w:cs="B Nazanin"/>
+          <w:sz w:val="32"/>
+          <w:szCs w:val="32"/>
+          <w:lang w:bidi="fa-IR"/>
+        </w:rPr>
+        <w:t>N</w:t>
+      </w:r>
+      <w:r>
+        <w:rPr>
+          <w:rFonts w:cs="B Nazanin" w:hint="cs"/>
+          <w:sz w:val="32"/>
+          <w:szCs w:val="32"/>
+          <w:rtl/>
+          <w:lang w:bidi="fa-IR"/>
+        </w:rPr>
+        <w:t xml:space="preserve"> نشان دهنده بیت های پاسخ میباشد.</w:t>
+      </w:r>
+    </w:p>
+    <w:p>
+      <w:pPr>
+        <w:bidi/>
+        <w:rPr>
+          <w:rFonts w:cs="B Nazanin"/>
+          <w:sz w:val="32"/>
+          <w:szCs w:val="32"/>
+          <w:rtl/>
+          <w:lang w:bidi="fa-IR"/>
+        </w:rPr>
+      </w:pPr>
+      <w:r>
+        <w:rPr>
+          <w:rFonts w:cs="B Nazanin"/>
+          <w:sz w:val="32"/>
+          <w:szCs w:val="32"/>
+          <w:lang w:bidi="fa-IR"/>
+        </w:rPr>
+        <w:t>R</w:t>
+      </w:r>
+      <w:r>
+        <w:rPr>
+          <w:rFonts w:cs="B Nazanin"/>
+          <w:sz w:val="32"/>
+          <w:szCs w:val="32"/>
+          <w:vertAlign w:val="subscript"/>
+          <w:lang w:bidi="fa-IR"/>
+        </w:rPr>
+        <w:t>i</w:t>
+      </w:r>
+      <w:r>
+        <w:rPr>
+          <w:rFonts w:cs="B Nazanin" w:hint="cs"/>
+          <w:sz w:val="32"/>
+          <w:szCs w:val="32"/>
+          <w:rtl/>
+          <w:lang w:bidi="fa-IR"/>
+        </w:rPr>
+        <w:t xml:space="preserve"> تا </w:t>
+      </w:r>
+      <w:r>
+        <w:rPr>
+          <w:rFonts w:cs="B Nazanin"/>
+          <w:sz w:val="32"/>
+          <w:szCs w:val="32"/>
+          <w:lang w:bidi="fa-IR"/>
+        </w:rPr>
+        <w:t>R</w:t>
+      </w:r>
+      <w:r>
+        <w:rPr>
+          <w:rFonts w:cs="B Nazanin"/>
+          <w:sz w:val="32"/>
+          <w:szCs w:val="32"/>
+          <w:vertAlign w:val="subscript"/>
+          <w:lang w:bidi="fa-IR"/>
+        </w:rPr>
+        <w:t>j</w:t>
+      </w:r>
+      <w:r>
+        <w:rPr>
+          <w:rFonts w:cs="B Nazanin" w:hint="cs"/>
+          <w:sz w:val="32"/>
+          <w:szCs w:val="32"/>
+          <w:rtl/>
+          <w:lang w:bidi="fa-IR"/>
+        </w:rPr>
+        <w:t xml:space="preserve"> نشان دهنده پاسخ مربوطه از برد </w:t>
+      </w:r>
+      <w:r>
+        <w:rPr>
+          <w:rFonts w:cs="B Nazanin"/>
+          <w:sz w:val="32"/>
+          <w:szCs w:val="32"/>
+          <w:lang w:bidi="fa-IR"/>
+        </w:rPr>
+        <w:t>i</w:t>
+      </w:r>
+      <w:r>
+        <w:rPr>
+          <w:rFonts w:cs="B Nazanin" w:hint="cs"/>
+          <w:sz w:val="32"/>
+          <w:szCs w:val="32"/>
+          <w:rtl/>
+          <w:lang w:bidi="fa-IR"/>
+        </w:rPr>
+        <w:t xml:space="preserve"> ام تا برد </w:t>
+      </w:r>
+      <w:proofErr w:type="gramStart"/>
+      <w:r>
+        <w:rPr>
+          <w:rFonts w:cs="B Nazanin"/>
+          <w:sz w:val="32"/>
+          <w:szCs w:val="32"/>
+          <w:lang w:bidi="fa-IR"/>
+        </w:rPr>
+        <w:t xml:space="preserve">j </w:t>
+      </w:r>
+      <w:r>
+        <w:rPr>
+          <w:rFonts w:cs="B Nazanin" w:hint="cs"/>
+          <w:sz w:val="32"/>
+          <w:szCs w:val="32"/>
+          <w:rtl/>
+          <w:lang w:bidi="fa-IR"/>
+        </w:rPr>
+        <w:t xml:space="preserve"> ام</w:t>
+      </w:r>
+      <w:proofErr w:type="gramEnd"/>
+      <w:r>
+        <w:rPr>
+          <w:rFonts w:cs="B Nazanin" w:hint="cs"/>
+          <w:sz w:val="32"/>
+          <w:szCs w:val="32"/>
+          <w:rtl/>
+          <w:lang w:bidi="fa-IR"/>
+        </w:rPr>
+        <w:t xml:space="preserve"> میباشد. </w:t>
+      </w:r>
+    </w:p>
+    <w:p>
+      <w:pPr>
+        <w:bidi/>
+        <w:rPr>
+          <w:rFonts w:cs="B Nazanin" w:hint="cs"/>
+          <w:sz w:val="32"/>
+          <w:szCs w:val="32"/>
+          <w:rtl/>
+          <w:lang w:bidi="fa-IR"/>
+        </w:rPr>
+      </w:pPr>
+      <w:r>
+        <w:rPr>
+          <w:rFonts w:cs="B Nazanin"/>
+          <w:sz w:val="32"/>
+          <w:szCs w:val="32"/>
+          <w:lang w:bidi="fa-IR"/>
+        </w:rPr>
+        <w:t>HD(</w:t>
+      </w:r>
+      <w:proofErr w:type="spellStart"/>
+      <w:proofErr w:type="gramStart"/>
+      <w:r>
+        <w:rPr>
+          <w:rFonts w:cs="B Nazanin"/>
+          <w:sz w:val="32"/>
+          <w:szCs w:val="32"/>
+          <w:lang w:bidi="fa-IR"/>
+        </w:rPr>
+        <w:t>R</w:t>
+      </w:r>
+      <w:r>
+        <w:rPr>
+          <w:rFonts w:cs="B Nazanin"/>
+          <w:sz w:val="32"/>
+          <w:szCs w:val="32"/>
+          <w:vertAlign w:val="subscript"/>
+          <w:lang w:bidi="fa-IR"/>
+        </w:rPr>
+        <w:t>i</w:t>
+      </w:r>
+      <w:r>
+        <w:rPr>
+          <w:rFonts w:cs="B Nazanin"/>
+          <w:sz w:val="32"/>
+          <w:szCs w:val="32"/>
+          <w:lang w:bidi="fa-IR"/>
+        </w:rPr>
+        <w:t>,R</w:t>
+      </w:r>
+      <w:r>
+        <w:rPr>
+          <w:rFonts w:cs="B Nazanin"/>
+          <w:sz w:val="32"/>
+          <w:szCs w:val="32"/>
+          <w:vertAlign w:val="subscript"/>
+          <w:lang w:bidi="fa-IR"/>
+        </w:rPr>
+        <w:t>j</w:t>
+      </w:r>
+      <w:proofErr w:type="spellEnd"/>
+      <w:proofErr w:type="gramEnd"/>
+      <w:r>
+        <w:rPr>
+          <w:rFonts w:cs="B Nazanin"/>
+          <w:sz w:val="32"/>
+          <w:szCs w:val="32"/>
+          <w:lang w:bidi="fa-IR"/>
+        </w:rPr>
+        <w:t>)</w:t>
+      </w:r>
+      <w:r>
+        <w:rPr>
+          <w:rFonts w:cs="B Nazanin" w:hint="cs"/>
+          <w:sz w:val="32"/>
+          <w:szCs w:val="32"/>
+          <w:rtl/>
+          <w:lang w:bidi="fa-IR"/>
+        </w:rPr>
+        <w:t xml:space="preserve"> نشان دهنده فاصله همینگ بین پاسخ برد </w:t>
+      </w:r>
+      <w:r>
+        <w:rPr>
+          <w:rFonts w:cs="B Nazanin"/>
+          <w:sz w:val="32"/>
+          <w:szCs w:val="32"/>
+          <w:lang w:bidi="fa-IR"/>
+        </w:rPr>
+        <w:t>i</w:t>
+      </w:r>
+      <w:r>
+        <w:rPr>
+          <w:rFonts w:cs="B Nazanin" w:hint="cs"/>
+          <w:sz w:val="32"/>
+          <w:szCs w:val="32"/>
+          <w:rtl/>
+          <w:lang w:bidi="fa-IR"/>
+        </w:rPr>
+        <w:t xml:space="preserve"> ام و برد </w:t>
+      </w:r>
+      <w:r>
+        <w:rPr>
+          <w:rFonts w:cs="B Nazanin"/>
+          <w:sz w:val="32"/>
+          <w:szCs w:val="32"/>
+          <w:lang w:bidi="fa-IR"/>
+        </w:rPr>
+        <w:t>j</w:t>
+      </w:r>
+      <w:r>
+        <w:rPr>
+          <w:rFonts w:cs="B Nazanin" w:hint="cs"/>
+          <w:sz w:val="32"/>
+          <w:szCs w:val="32"/>
+          <w:rtl/>
+          <w:lang w:bidi="fa-IR"/>
+        </w:rPr>
+        <w:t xml:space="preserve"> ام زمانی که بر روی هر دو آن ها یک نوع عملیات اجرا شود.</w:t>
+      </w:r>
+    </w:p>
+    <w:p>
+      <w:pPr>
+        <w:bidi/>
+        <w:rPr>
+          <w:rFonts w:cs="B Nazanin" w:hint="cs"/>
+          <w:sz w:val="32"/>
+          <w:szCs w:val="32"/>
+          <w:rtl/>
+          <w:lang w:bidi="fa-IR"/>
+        </w:rPr>
+      </w:pPr>
+      <w:r>
+        <w:rPr>
+          <w:rFonts w:cs="B Nazanin" w:hint="cs"/>
+          <w:sz w:val="32"/>
+          <w:szCs w:val="32"/>
+          <w:rtl/>
+          <w:lang w:bidi="fa-IR"/>
+        </w:rPr>
+        <w:t xml:space="preserve">میزان یکتایی برای </w:t>
+      </w:r>
+      <w:r>
+        <w:rPr>
+          <w:rFonts w:cs="B Nazanin"/>
+          <w:sz w:val="32"/>
+          <w:szCs w:val="32"/>
+          <w:lang w:bidi="fa-IR"/>
+        </w:rPr>
+        <w:t>FF APUF</w:t>
+      </w:r>
+      <w:r>
+        <w:rPr>
+          <w:rFonts w:cs="B Nazanin" w:hint="cs"/>
+          <w:sz w:val="32"/>
+          <w:szCs w:val="32"/>
+          <w:rtl/>
+          <w:lang w:bidi="fa-IR"/>
+        </w:rPr>
+        <w:t xml:space="preserve"> و</w:t>
+      </w:r>
+      <w:r>
+        <w:rPr>
+          <w:rFonts w:cs="B Nazanin"/>
+          <w:sz w:val="32"/>
+          <w:szCs w:val="32"/>
+          <w:lang w:bidi="fa-IR"/>
+        </w:rPr>
+        <w:t>XOR FF APUF</w:t>
+      </w:r>
+      <w:r>
+        <w:rPr>
+          <w:rFonts w:cs="B Nazanin" w:hint="cs"/>
+          <w:sz w:val="32"/>
+          <w:szCs w:val="32"/>
+          <w:rtl/>
+          <w:lang w:bidi="fa-IR"/>
+        </w:rPr>
+        <w:t xml:space="preserve">  برای </w:t>
+      </w:r>
+      <w:r>
+        <w:rPr>
+          <w:rFonts w:cs="B Nazanin"/>
+          <w:sz w:val="32"/>
+          <w:szCs w:val="32"/>
+          <w:lang w:bidi="fa-IR"/>
+        </w:rPr>
+        <w:t>CRP</w:t>
+      </w:r>
+      <w:r>
+        <w:rPr>
+          <w:rFonts w:cs="B Nazanin" w:hint="cs"/>
+          <w:sz w:val="32"/>
+          <w:szCs w:val="32"/>
+          <w:rtl/>
+          <w:lang w:bidi="fa-IR"/>
+        </w:rPr>
+        <w:t xml:space="preserve"> های ۱۶ و ۸ بیت </w:t>
+      </w:r>
+      <w:r>
+        <w:rPr>
+          <w:rFonts w:cs="B Nazanin" w:hint="cs"/>
+          <w:sz w:val="32"/>
+          <w:szCs w:val="32"/>
+          <w:rtl/>
+          <w:lang w:bidi="fa-IR"/>
+        </w:rPr>
+        <w:t>محاسبه شده</w:t>
+      </w:r>
+      <w:r>
+        <w:rPr>
+          <w:rFonts w:cs="B Nazanin" w:hint="cs"/>
+          <w:sz w:val="32"/>
+          <w:szCs w:val="32"/>
+          <w:rtl/>
+          <w:lang w:bidi="fa-IR"/>
+        </w:rPr>
+        <w:t xml:space="preserve"> است.</w:t>
+      </w:r>
+    </w:p>
+    <w:p>
+      <w:pPr>
+        <w:bidi/>
+        <w:rPr>
+          <w:rFonts w:cs="B Nazanin" w:hint="cs"/>
+          <w:sz w:val="32"/>
+          <w:szCs w:val="32"/>
+          <w:rtl/>
+          <w:lang w:bidi="fa-IR"/>
+        </w:rPr>
+      </w:pPr>
+      <w:r>
+        <w:rPr>
+          <w:rFonts w:cs="B Nazanin" w:hint="cs"/>
+          <w:sz w:val="32"/>
+          <w:szCs w:val="32"/>
+          <w:rtl/>
+          <w:lang w:bidi="fa-IR"/>
+        </w:rPr>
+        <w:t>برای مثال داده های جدول ۱و۲ را برای برد ورتکس ۶ در نظر بگیرید.</w:t>
+      </w:r>
+    </w:p>
+    <w:p>
+      <w:pPr>
+        <w:bidi/>
+        <w:rPr>
+          <w:rFonts w:cs="B Nazanin"/>
+          <w:sz w:val="32"/>
+          <w:szCs w:val="32"/>
+          <w:rtl/>
+          <w:lang w:bidi="fa-IR"/>
+        </w:rPr>
+      </w:pPr>
+      <w:r>
+        <w:rPr>
+          <w:rFonts w:cs="B Nazanin"/>
+          <w:sz w:val="32"/>
+          <w:szCs w:val="32"/>
+          <w:lang w:bidi="fa-IR"/>
+        </w:rPr>
+        <w:t>K=3</w:t>
+      </w:r>
+      <w:r>
+        <w:rPr>
+          <w:rFonts w:cs="B Nazanin" w:hint="cs"/>
+          <w:sz w:val="32"/>
+          <w:szCs w:val="32"/>
+          <w:rtl/>
+          <w:lang w:bidi="fa-IR"/>
+        </w:rPr>
+        <w:t xml:space="preserve"> و </w:t>
+      </w:r>
+      <w:r>
+        <w:rPr>
+          <w:rFonts w:cs="B Nazanin"/>
+          <w:sz w:val="32"/>
+          <w:szCs w:val="32"/>
+          <w:lang w:bidi="fa-IR"/>
+        </w:rPr>
+        <w:t>N=8</w:t>
+      </w:r>
+      <w:r>
+        <w:rPr>
+          <w:rFonts w:cs="B Nazanin" w:hint="cs"/>
+          <w:sz w:val="32"/>
+          <w:szCs w:val="32"/>
+          <w:rtl/>
+          <w:lang w:bidi="fa-IR"/>
+        </w:rPr>
+        <w:t xml:space="preserve"> و بیت ورودی </w:t>
+      </w:r>
+      <w:r>
+        <w:rPr>
+          <w:rFonts w:cs="B Nazanin"/>
+          <w:sz w:val="32"/>
+          <w:szCs w:val="32"/>
+          <w:lang w:bidi="fa-IR"/>
+        </w:rPr>
+        <w:t>C=000 0001</w:t>
+      </w:r>
+      <w:r>
+        <w:rPr>
+          <w:rFonts w:cs="B Nazanin" w:hint="cs"/>
+          <w:sz w:val="32"/>
+          <w:szCs w:val="32"/>
+          <w:rtl/>
+          <w:lang w:bidi="fa-IR"/>
+        </w:rPr>
+        <w:t xml:space="preserve"> که بر روی سه برد از ورتکس ۶ اعمال شده است که میتوان بیت های پاسخ برای این ۳مورد به صورت </w:t>
+      </w:r>
+      <w:r>
+        <w:rPr>
+          <w:rFonts w:cs="B Nazanin"/>
+          <w:sz w:val="32"/>
+          <w:szCs w:val="32"/>
+          <w:lang w:bidi="fa-IR"/>
+        </w:rPr>
+        <w:t>R</w:t>
+      </w:r>
+      <w:r>
+        <w:rPr>
+          <w:rFonts w:cs="B Nazanin"/>
+          <w:sz w:val="32"/>
+          <w:szCs w:val="32"/>
+          <w:vertAlign w:val="subscript"/>
+          <w:lang w:bidi="fa-IR"/>
+        </w:rPr>
+        <w:t>1</w:t>
+      </w:r>
+      <w:r>
+        <w:rPr>
+          <w:rFonts w:cs="B Nazanin"/>
+          <w:sz w:val="32"/>
+          <w:szCs w:val="32"/>
+          <w:lang w:bidi="fa-IR"/>
+        </w:rPr>
+        <w:t>=</w:t>
+      </w:r>
+      <w:proofErr w:type="gramStart"/>
+      <w:r>
+        <w:rPr>
+          <w:rFonts w:cs="B Nazanin"/>
+          <w:sz w:val="32"/>
+          <w:szCs w:val="32"/>
+          <w:lang w:bidi="fa-IR"/>
+        </w:rPr>
+        <w:t xml:space="preserve">11011000 </w:t>
+      </w:r>
+      <w:r>
+        <w:rPr>
+          <w:rFonts w:cs="B Nazanin" w:hint="cs"/>
+          <w:sz w:val="32"/>
+          <w:szCs w:val="32"/>
+          <w:rtl/>
+          <w:lang w:bidi="fa-IR"/>
+        </w:rPr>
+        <w:t xml:space="preserve"> و</w:t>
+      </w:r>
+      <w:proofErr w:type="gramEnd"/>
+      <w:r>
+        <w:rPr>
+          <w:rFonts w:cs="B Nazanin" w:hint="cs"/>
+          <w:sz w:val="32"/>
+          <w:szCs w:val="32"/>
+          <w:rtl/>
+          <w:lang w:bidi="fa-IR"/>
+        </w:rPr>
+        <w:t xml:space="preserve"> </w:t>
+      </w:r>
+      <w:r>
+        <w:rPr>
+          <w:rFonts w:cs="B Nazanin"/>
+          <w:sz w:val="32"/>
+          <w:szCs w:val="32"/>
+          <w:lang w:bidi="fa-IR"/>
+        </w:rPr>
+        <w:t>R</w:t>
+      </w:r>
+      <w:r>
+        <w:rPr>
+          <w:rFonts w:cs="B Nazanin"/>
+          <w:sz w:val="32"/>
+          <w:szCs w:val="32"/>
+          <w:vertAlign w:val="subscript"/>
+          <w:lang w:bidi="fa-IR"/>
+        </w:rPr>
+        <w:t>2</w:t>
+      </w:r>
+      <w:r>
+        <w:rPr>
+          <w:rFonts w:cs="B Nazanin"/>
+          <w:sz w:val="32"/>
+          <w:szCs w:val="32"/>
+          <w:lang w:bidi="fa-IR"/>
+        </w:rPr>
+        <w:t>=11110110</w:t>
+      </w:r>
+      <w:r>
+        <w:rPr>
+          <w:rFonts w:cs="B Nazanin" w:hint="cs"/>
+          <w:sz w:val="32"/>
+          <w:szCs w:val="32"/>
+          <w:rtl/>
+          <w:lang w:bidi="fa-IR"/>
+        </w:rPr>
+        <w:t xml:space="preserve"> و </w:t>
+      </w:r>
+      <w:r>
+        <w:rPr>
+          <w:rFonts w:cs="B Nazanin"/>
+          <w:sz w:val="32"/>
+          <w:szCs w:val="32"/>
+          <w:lang w:bidi="fa-IR"/>
+        </w:rPr>
+        <w:t>R</w:t>
+      </w:r>
+      <w:r>
+        <w:rPr>
+          <w:rFonts w:cs="B Nazanin"/>
+          <w:sz w:val="32"/>
+          <w:szCs w:val="32"/>
+          <w:vertAlign w:val="subscript"/>
+          <w:lang w:bidi="fa-IR"/>
+        </w:rPr>
+        <w:t>3</w:t>
+      </w:r>
+      <w:r>
+        <w:rPr>
+          <w:rFonts w:cs="B Nazanin"/>
+          <w:sz w:val="32"/>
+          <w:szCs w:val="32"/>
+          <w:lang w:bidi="fa-IR"/>
+        </w:rPr>
+        <w:t>=10110111</w:t>
+      </w:r>
+      <w:r>
+        <w:rPr>
+          <w:rFonts w:cs="B Nazanin" w:hint="cs"/>
+          <w:sz w:val="32"/>
+          <w:szCs w:val="32"/>
+          <w:rtl/>
+          <w:lang w:bidi="fa-IR"/>
+        </w:rPr>
+        <w:t xml:space="preserve"> می باشد.</w:t>
+      </w:r>
+    </w:p>
+    <w:p>
+      <w:pPr>
+        <w:bidi/>
+        <w:rPr>
+          <w:rFonts w:cs="B Nazanin"/>
+          <w:sz w:val="32"/>
+          <w:szCs w:val="32"/>
+          <w:rtl/>
+          <w:lang w:bidi="fa-IR"/>
+        </w:rPr>
+      </w:pPr>
+      <w:r>
+        <w:rPr>
+          <w:rFonts w:cs="B Nazanin" w:hint="cs"/>
+          <w:sz w:val="32"/>
+          <w:szCs w:val="32"/>
+          <w:rtl/>
+          <w:lang w:bidi="fa-IR"/>
+        </w:rPr>
+        <w:t>میزان یکتایی این موارد بر اساس فرمول ۴ محاسبه شده است.</w:t>
+      </w:r>
+    </w:p>
+    <w:p>
+      <w:pPr>
+        <w:bidi/>
+        <w:rPr>
+          <w:rFonts w:cs="B Nazanin" w:hint="cs"/>
+          <w:sz w:val="32"/>
+          <w:szCs w:val="32"/>
+          <w:rtl/>
+          <w:lang w:bidi="fa-IR"/>
+        </w:rPr>
+      </w:pPr>
+      <w:r>
+        <w:rPr>
+          <w:rFonts w:cs="B Nazanin" w:hint="cs"/>
+          <w:sz w:val="32"/>
+          <w:szCs w:val="32"/>
+          <w:rtl/>
+          <w:lang w:bidi="fa-IR"/>
+        </w:rPr>
+        <w:t xml:space="preserve">به همین روش میزان یکتایی برای سایر ورودی ها نیز محاسبه شده است و میزان رخداد یکتایی (بسامد یکتایی) در شکل ۸ نشان داده شده است. </w:t>
+      </w:r>
+    </w:p>
+    <w:p>
+      <w:pPr>
+        <w:bidi/>
+        <w:jc w:val="center"/>
+        <w:rPr>
+          <w:rFonts w:cs="B Nazanin"/>
+          <w:sz w:val="32"/>
+          <w:szCs w:val="32"/>
+          <w:rtl/>
+          <w:lang w:bidi="fa-IR"/>
+        </w:rPr>
+      </w:pPr>
+      <w:r>
+        <w:rPr>
+          <w:rFonts w:cs="B Nazanin"/>
+          <w:sz w:val="32"/>
+          <w:szCs w:val="32"/>
+          <w:lang w:bidi="fa-IR"/>
+        </w:rPr>
+        <w:lastRenderedPageBreak/>
+        <w:pict>
+          <v:shape id="_x0000_i1036" type="#_x0000_t75" style="width:260.25pt;height:181.5pt">
+            <v:imagedata r:id="rId19" o:title="fig.8"/>
+          </v:shape>
+        </w:pict>
+      </w:r>
+    </w:p>
+    <w:p>
+      <w:pPr>
+        <w:bidi/>
+        <w:rPr>
+          <w:rFonts w:cs="B Nazanin" w:hint="cs"/>
+          <w:sz w:val="32"/>
+          <w:szCs w:val="32"/>
+          <w:rtl/>
+          <w:lang w:bidi="fa-IR"/>
+        </w:rPr>
+      </w:pPr>
+      <w:r>
+        <w:rPr>
+          <w:rFonts w:cs="B Nazanin" w:hint="cs"/>
+          <w:sz w:val="32"/>
+          <w:szCs w:val="32"/>
+          <w:rtl/>
+          <w:lang w:bidi="fa-IR"/>
+        </w:rPr>
+        <w:t xml:space="preserve">با افزایش تعداد بیت های ورودی تعداد مراحل نیز افزایش می یابد که درنتیجه میزان دگرگونی تاخیرات افزایش پیدا می کند </w:t>
+      </w:r>
+      <w:r>
+        <w:rPr>
+          <w:rFonts w:cs="B Nazanin" w:hint="cs"/>
+          <w:sz w:val="32"/>
+          <w:szCs w:val="32"/>
+          <w:rtl/>
+          <w:lang w:bidi="fa-IR"/>
+        </w:rPr>
+        <w:t>که سهم بسزایی در افزایش میزان یکتایی دارد.</w:t>
+      </w:r>
+    </w:p>
+    <w:p>
+      <w:pPr>
+        <w:bidi/>
+        <w:rPr>
+          <w:rFonts w:cs="B Nazanin" w:hint="cs"/>
+          <w:sz w:val="32"/>
+          <w:szCs w:val="32"/>
+          <w:rtl/>
+          <w:lang w:bidi="fa-IR"/>
+        </w:rPr>
+      </w:pPr>
+      <w:r>
+        <w:rPr>
+          <w:rFonts w:cs="B Nazanin" w:hint="cs"/>
+          <w:sz w:val="32"/>
+          <w:szCs w:val="32"/>
+          <w:rtl/>
+          <w:lang w:bidi="fa-IR"/>
+        </w:rPr>
+        <w:t>نتیجه تست میزان یکتایی بر روی برد های اسپارتان ۶ و اسپارتان ۳ را میتوان در شکل ۹ نیز مشاهده کرد.</w:t>
+      </w:r>
+    </w:p>
+    <w:p>
+      <w:pPr>
+        <w:bidi/>
+        <w:jc w:val="center"/>
+        <w:rPr>
+          <w:rFonts w:cs="B Nazanin"/>
+          <w:sz w:val="32"/>
+          <w:szCs w:val="32"/>
+          <w:rtl/>
+          <w:lang w:bidi="fa-IR"/>
+        </w:rPr>
+      </w:pPr>
+      <w:r>
+        <w:rPr>
+          <w:rFonts w:cs="B Nazanin"/>
+          <w:sz w:val="32"/>
+          <w:szCs w:val="32"/>
+          <w:lang w:bidi="fa-IR"/>
+        </w:rPr>
+        <w:pict>
+          <v:shape id="_x0000_i1037" type="#_x0000_t75" style="width:271.5pt;height:3in">
+            <v:imagedata r:id="rId20" o:title="fig.9"/>
+          </v:shape>
+        </w:pict>
+      </w:r>
+    </w:p>
+    <w:p>
+      <w:pPr>
+        <w:bidi/>
+        <w:rPr>
+          <w:rFonts w:cs="B Nazanin" w:hint="cs"/>
+          <w:sz w:val="32"/>
+          <w:szCs w:val="32"/>
+          <w:rtl/>
+          <w:lang w:bidi="fa-IR"/>
+        </w:rPr>
+      </w:pPr>
+      <w:r>
+        <w:rPr>
+          <w:rFonts w:cs="B Nazanin" w:hint="cs"/>
+          <w:sz w:val="32"/>
+          <w:szCs w:val="32"/>
+          <w:rtl/>
+          <w:lang w:bidi="fa-IR"/>
+        </w:rPr>
+        <w:t xml:space="preserve">همانطور که مشاهده میشود نقطه اوج نمودار به سمت راست و به سمت </w:t>
+      </w:r>
+      <w:r>
+        <w:rPr>
+          <w:rFonts w:cs="B Nazanin"/>
+          <w:sz w:val="32"/>
+          <w:szCs w:val="32"/>
+          <w:lang w:bidi="fa-IR"/>
+        </w:rPr>
+        <w:t>XOR FF APUF</w:t>
+      </w:r>
+      <w:r>
+        <w:rPr>
+          <w:rFonts w:cs="B Nazanin" w:hint="cs"/>
+          <w:sz w:val="32"/>
+          <w:szCs w:val="32"/>
+          <w:rtl/>
+          <w:lang w:bidi="fa-IR"/>
+        </w:rPr>
+        <w:t xml:space="preserve"> برای هر دو برد می باشد.</w:t>
+      </w:r>
+    </w:p>
+    <w:p>
+      <w:pPr>
+        <w:bidi/>
+        <w:rPr>
+          <w:rFonts w:cs="B Nazanin"/>
+          <w:sz w:val="32"/>
+          <w:szCs w:val="32"/>
+          <w:rtl/>
+          <w:lang w:bidi="fa-IR"/>
+        </w:rPr>
+      </w:pPr>
+      <w:r>
+        <w:rPr>
+          <w:rFonts w:cs="B Nazanin" w:hint="cs"/>
+          <w:sz w:val="32"/>
+          <w:szCs w:val="32"/>
+          <w:rtl/>
+          <w:lang w:bidi="fa-IR"/>
+        </w:rPr>
+        <w:t xml:space="preserve">جدول ۳ میزان یکتایی را برای خانواده های متفاوتی از برد های </w:t>
+      </w:r>
+      <w:r>
+        <w:rPr>
+          <w:rFonts w:cs="B Nazanin"/>
+          <w:sz w:val="32"/>
+          <w:szCs w:val="32"/>
+          <w:lang w:bidi="fa-IR"/>
+        </w:rPr>
+        <w:t>FPGA</w:t>
+      </w:r>
+      <w:r>
+        <w:rPr>
+          <w:rFonts w:cs="B Nazanin" w:hint="cs"/>
+          <w:sz w:val="32"/>
+          <w:szCs w:val="32"/>
+          <w:rtl/>
+          <w:lang w:bidi="fa-IR"/>
+        </w:rPr>
+        <w:t xml:space="preserve">  نشان میدهد.</w:t>
+      </w:r>
+    </w:p>
+    <w:p>
+      <w:pPr>
+        <w:bidi/>
+        <w:jc w:val="center"/>
+        <w:rPr>
+          <w:rFonts w:cs="B Nazanin"/>
+          <w:sz w:val="32"/>
+          <w:szCs w:val="32"/>
+          <w:rtl/>
+          <w:lang w:bidi="fa-IR"/>
+        </w:rPr>
+      </w:pPr>
+      <w:r>
+        <w:rPr>
+          <w:rFonts w:cs="B Nazanin"/>
+          <w:sz w:val="32"/>
+          <w:szCs w:val="32"/>
+          <w:lang w:bidi="fa-IR"/>
+        </w:rPr>
+        <w:lastRenderedPageBreak/>
+        <w:pict>
+          <v:shape id="_x0000_i1038" type="#_x0000_t75" style="width:258.75pt;height:93pt">
+            <v:imagedata r:id="rId21" o:title="table.3"/>
+          </v:shape>
+        </w:pict>
+      </w:r>
+    </w:p>
+    <w:p>
+      <w:pPr>
+        <w:bidi/>
+        <w:jc w:val="right"/>
+        <w:rPr>
+          <w:rFonts w:cs="B Nazanin"/>
+          <w:sz w:val="32"/>
+          <w:szCs w:val="32"/>
+          <w:rtl/>
+          <w:lang w:bidi="fa-IR"/>
+        </w:rPr>
+      </w:pPr>
+      <w:r>
+        <w:rPr>
+          <w:rFonts w:cs="B Nazanin" w:hint="cs"/>
+          <w:sz w:val="32"/>
+          <w:szCs w:val="32"/>
+          <w:rtl/>
+          <w:lang w:bidi="fa-IR"/>
+        </w:rPr>
+        <w:t>‌‌‌</w:t>
+      </w:r>
+      <w:r>
+        <w:rPr>
+          <w:rFonts w:cs="B Nazanin"/>
+          <w:sz w:val="32"/>
+          <w:szCs w:val="32"/>
+          <w:lang w:bidi="fa-IR"/>
+        </w:rPr>
+        <w:t>B.</w:t>
+      </w:r>
+      <w:r>
+        <w:rPr>
+          <w:rFonts w:cs="B Nazanin"/>
+          <w:sz w:val="32"/>
+          <w:szCs w:val="32"/>
+          <w:lang w:bidi="fa-IR"/>
+        </w:rPr>
+        <w:t xml:space="preserve"> Resource Consumption Result</w:t>
+      </w:r>
+    </w:p>
+    <w:p>
+      <w:pPr>
+        <w:bidi/>
+        <w:rPr>
+          <w:rFonts w:cs="B Nazanin" w:hint="cs"/>
+          <w:sz w:val="32"/>
+          <w:szCs w:val="32"/>
+          <w:rtl/>
+          <w:lang w:bidi="fa-IR"/>
+        </w:rPr>
+      </w:pPr>
+      <w:r>
+        <w:rPr>
+          <w:rFonts w:cs="B Nazanin" w:hint="cs"/>
+          <w:sz w:val="32"/>
+          <w:szCs w:val="32"/>
+          <w:rtl/>
+          <w:lang w:bidi="fa-IR"/>
+        </w:rPr>
+        <w:t xml:space="preserve">نتایج مصرف منابع </w:t>
+      </w:r>
+    </w:p>
+    <w:p>
+      <w:pPr>
+        <w:bidi/>
+        <w:rPr>
+          <w:rFonts w:cs="B Nazanin"/>
+          <w:sz w:val="32"/>
+          <w:szCs w:val="32"/>
+          <w:rtl/>
+          <w:lang w:bidi="fa-IR"/>
+        </w:rPr>
+      </w:pPr>
+    </w:p>
+    <w:p>
+      <w:pPr>
+        <w:bidi/>
+        <w:rPr>
+          <w:rFonts w:cs="B Nazanin" w:hint="cs"/>
+          <w:sz w:val="32"/>
+          <w:szCs w:val="32"/>
+          <w:rtl/>
+          <w:lang w:bidi="fa-IR"/>
+        </w:rPr>
+      </w:pPr>
+      <w:r>
+        <w:rPr>
+          <w:rFonts w:cs="B Nazanin" w:hint="cs"/>
+          <w:sz w:val="32"/>
+          <w:szCs w:val="32"/>
+          <w:rtl/>
+          <w:lang w:bidi="fa-IR"/>
+        </w:rPr>
+        <w:t xml:space="preserve">ورتکس ۶ و اسپارتان ۶ شامل ۴ </w:t>
+      </w:r>
+      <w:r>
+        <w:rPr>
+          <w:rFonts w:cs="B Nazanin"/>
+          <w:sz w:val="32"/>
+          <w:szCs w:val="32"/>
+          <w:lang w:bidi="fa-IR"/>
+        </w:rPr>
+        <w:t>LUT</w:t>
+      </w:r>
+      <w:r>
+        <w:rPr>
+          <w:rFonts w:cs="B Nazanin" w:hint="cs"/>
+          <w:sz w:val="32"/>
+          <w:szCs w:val="32"/>
+          <w:rtl/>
+          <w:lang w:bidi="fa-IR"/>
+        </w:rPr>
+        <w:t xml:space="preserve"> و ۸ فلیپ فلاپ در هر تراشه میشوند در حالی که اسپارتان ۳ شامل ۲ </w:t>
+      </w:r>
+      <w:r>
+        <w:rPr>
+          <w:rFonts w:cs="B Nazanin"/>
+          <w:sz w:val="32"/>
+          <w:szCs w:val="32"/>
+          <w:lang w:bidi="fa-IR"/>
+        </w:rPr>
+        <w:t>LUT</w:t>
+      </w:r>
+      <w:r>
+        <w:rPr>
+          <w:rFonts w:cs="B Nazanin" w:hint="cs"/>
+          <w:sz w:val="32"/>
+          <w:szCs w:val="32"/>
+          <w:rtl/>
+          <w:lang w:bidi="fa-IR"/>
+        </w:rPr>
+        <w:t xml:space="preserve"> و ۲ فلیپ فلاپ برای هر تراشه میباشد.</w:t>
+      </w:r>
+    </w:p>
+    <w:p>
+      <w:pPr>
+        <w:bidi/>
+        <w:rPr>
+          <w:rFonts w:cs="B Nazanin"/>
+          <w:sz w:val="32"/>
+          <w:szCs w:val="32"/>
+          <w:rtl/>
+          <w:lang w:bidi="fa-IR"/>
+        </w:rPr>
+      </w:pPr>
+      <w:r>
+        <w:rPr>
+          <w:rFonts w:cs="B Nazanin" w:hint="cs"/>
+          <w:sz w:val="32"/>
+          <w:szCs w:val="32"/>
+          <w:rtl/>
+          <w:lang w:bidi="fa-IR"/>
+        </w:rPr>
+        <w:t xml:space="preserve">میزان مصرف منابع بر اساس تعداد تراشه های ثباتی و </w:t>
+      </w:r>
+      <w:r>
+        <w:rPr>
+          <w:rFonts w:cs="B Nazanin"/>
+          <w:sz w:val="32"/>
+          <w:szCs w:val="32"/>
+          <w:lang w:bidi="fa-IR"/>
+        </w:rPr>
+        <w:t>LUT</w:t>
+      </w:r>
+      <w:r>
+        <w:rPr>
+          <w:rFonts w:cs="B Nazanin" w:hint="cs"/>
+          <w:sz w:val="32"/>
+          <w:szCs w:val="32"/>
+          <w:rtl/>
+          <w:lang w:bidi="fa-IR"/>
+        </w:rPr>
+        <w:t xml:space="preserve"> های بکار رفته حساب میشود.</w:t>
+      </w:r>
+    </w:p>
+    <w:p>
+      <w:pPr>
+        <w:bidi/>
+        <w:rPr>
+          <w:rFonts w:cs="B Nazanin" w:hint="cs"/>
+          <w:sz w:val="32"/>
+          <w:szCs w:val="32"/>
+          <w:rtl/>
+          <w:lang w:bidi="fa-IR"/>
+        </w:rPr>
+      </w:pPr>
+      <w:r>
+        <w:rPr>
+          <w:rFonts w:cs="B Nazanin" w:hint="cs"/>
+          <w:sz w:val="32"/>
+          <w:szCs w:val="32"/>
+          <w:rtl/>
+          <w:lang w:bidi="fa-IR"/>
+        </w:rPr>
+        <w:t xml:space="preserve">این میزان مصرف برای </w:t>
+      </w:r>
+      <w:r>
+        <w:rPr>
+          <w:rFonts w:cs="B Nazanin"/>
+          <w:sz w:val="32"/>
+          <w:szCs w:val="32"/>
+          <w:lang w:bidi="fa-IR"/>
+        </w:rPr>
+        <w:t>XOR FF APUF</w:t>
+      </w:r>
+      <w:r>
+        <w:rPr>
+          <w:rFonts w:cs="B Nazanin" w:hint="cs"/>
+          <w:sz w:val="32"/>
+          <w:szCs w:val="32"/>
+          <w:rtl/>
+          <w:lang w:bidi="fa-IR"/>
+        </w:rPr>
+        <w:t xml:space="preserve"> و </w:t>
+      </w:r>
+      <w:r>
+        <w:rPr>
+          <w:rFonts w:cs="B Nazanin"/>
+          <w:sz w:val="32"/>
+          <w:szCs w:val="32"/>
+          <w:lang w:bidi="fa-IR"/>
+        </w:rPr>
+        <w:t>FF APUF</w:t>
+      </w:r>
+      <w:r>
+        <w:rPr>
+          <w:rFonts w:cs="B Nazanin" w:hint="cs"/>
+          <w:sz w:val="32"/>
+          <w:szCs w:val="32"/>
+          <w:rtl/>
+          <w:lang w:bidi="fa-IR"/>
+        </w:rPr>
+        <w:t xml:space="preserve"> در برد های ورتکس ۶ و اسپارتان ۶ را میتوان در جدول ۴ و۵ مشاهده کرد.</w:t>
+      </w:r>
+    </w:p>
+    <w:p>
+      <w:pPr>
+        <w:bidi/>
+        <w:jc w:val="center"/>
+        <w:rPr>
+          <w:rFonts w:cs="B Nazanin"/>
+          <w:sz w:val="32"/>
+          <w:szCs w:val="32"/>
+          <w:rtl/>
+          <w:lang w:bidi="fa-IR"/>
+        </w:rPr>
+      </w:pPr>
+      <w:r>
+        <w:rPr>
+          <w:rFonts w:cs="B Nazanin"/>
+          <w:sz w:val="32"/>
+          <w:szCs w:val="32"/>
+          <w:lang w:bidi="fa-IR"/>
+        </w:rPr>
+        <w:pict>
+          <v:shape id="_x0000_i1040" type="#_x0000_t75" style="width:273pt;height:93pt">
+            <v:imagedata r:id="rId22" o:title="table.4"/>
+          </v:shape>
+        </w:pict>
+      </w:r>
+    </w:p>
+    <w:p>
+      <w:pPr>
+        <w:bidi/>
+        <w:jc w:val="center"/>
+        <w:rPr>
+          <w:rFonts w:cs="B Nazanin"/>
+          <w:sz w:val="32"/>
+          <w:szCs w:val="32"/>
+          <w:rtl/>
+          <w:lang w:bidi="fa-IR"/>
+        </w:rPr>
+      </w:pPr>
+      <w:r>
+        <w:rPr>
+          <w:rFonts w:cs="B Nazanin"/>
+          <w:sz w:val="32"/>
+          <w:szCs w:val="32"/>
+          <w:lang w:bidi="fa-IR"/>
+        </w:rPr>
+        <w:pict>
+          <v:shape id="_x0000_i1042" type="#_x0000_t75" style="width:270pt;height:98.25pt">
+            <v:imagedata r:id="rId23" o:title="table.5"/>
+          </v:shape>
+        </w:pict>
+      </w:r>
+    </w:p>
+    <w:p>
+      <w:pPr>
+        <w:bidi/>
+        <w:rPr>
+          <w:rFonts w:cs="B Nazanin"/>
+          <w:sz w:val="32"/>
+          <w:szCs w:val="32"/>
+          <w:rtl/>
+          <w:lang w:bidi="fa-IR"/>
+        </w:rPr>
+      </w:pPr>
+      <w:r>
+        <w:rPr>
+          <w:rFonts w:cs="B Nazanin" w:hint="cs"/>
+          <w:sz w:val="32"/>
+          <w:szCs w:val="32"/>
+          <w:rtl/>
+          <w:lang w:bidi="fa-IR"/>
+        </w:rPr>
+        <w:t>همانطور که مشاهده میشود</w:t>
+      </w:r>
+      <w:r>
+        <w:rPr>
+          <w:rFonts w:cs="B Nazanin" w:hint="cs"/>
+          <w:sz w:val="32"/>
+          <w:szCs w:val="32"/>
+          <w:rtl/>
+          <w:lang w:bidi="fa-IR"/>
+        </w:rPr>
+        <w:t xml:space="preserve"> در </w:t>
+      </w:r>
+      <w:r>
+        <w:rPr>
+          <w:rFonts w:cs="B Nazanin" w:hint="cs"/>
+          <w:sz w:val="32"/>
+          <w:szCs w:val="32"/>
+          <w:rtl/>
+          <w:lang w:bidi="fa-IR"/>
+        </w:rPr>
+        <w:t>جدول ۵</w:t>
+      </w:r>
+      <w:r>
+        <w:rPr>
+          <w:rFonts w:cs="B Nazanin"/>
+          <w:sz w:val="32"/>
+          <w:szCs w:val="32"/>
+          <w:lang w:bidi="fa-IR"/>
+        </w:rPr>
+        <w:t xml:space="preserve">, </w:t>
+      </w:r>
+      <w:r>
+        <w:rPr>
+          <w:rFonts w:cs="B Nazanin" w:hint="cs"/>
+          <w:sz w:val="32"/>
+          <w:szCs w:val="32"/>
+          <w:rtl/>
+          <w:lang w:bidi="fa-IR"/>
+        </w:rPr>
+        <w:t xml:space="preserve"> </w:t>
+      </w:r>
+      <w:r>
+        <w:rPr>
+          <w:rFonts w:cs="B Nazanin"/>
+          <w:sz w:val="32"/>
+          <w:szCs w:val="32"/>
+          <w:lang w:bidi="fa-IR"/>
+        </w:rPr>
+        <w:t>XOR FF APUF</w:t>
+      </w:r>
+      <w:r>
+        <w:rPr>
+          <w:rFonts w:cs="B Nazanin" w:hint="cs"/>
+          <w:sz w:val="32"/>
+          <w:szCs w:val="32"/>
+          <w:rtl/>
+          <w:lang w:bidi="fa-IR"/>
+        </w:rPr>
+        <w:t xml:space="preserve"> منابع بیشتری در مقایسه با </w:t>
+      </w:r>
+      <w:r>
+        <w:rPr>
+          <w:rFonts w:cs="B Nazanin"/>
+          <w:sz w:val="32"/>
+          <w:szCs w:val="32"/>
+          <w:lang w:bidi="fa-IR"/>
+        </w:rPr>
+        <w:t>FF APUF</w:t>
+      </w:r>
+      <w:r>
+        <w:rPr>
+          <w:rFonts w:cs="B Nazanin" w:hint="cs"/>
+          <w:sz w:val="32"/>
+          <w:szCs w:val="32"/>
+          <w:rtl/>
+          <w:lang w:bidi="fa-IR"/>
+        </w:rPr>
+        <w:t xml:space="preserve"> مصرف میکند که تعداد تراشه های ثباتی بکار رفته در </w:t>
+      </w:r>
+      <w:r>
+        <w:rPr>
+          <w:rFonts w:cs="B Nazanin"/>
+          <w:sz w:val="32"/>
+          <w:szCs w:val="32"/>
+          <w:lang w:bidi="fa-IR"/>
+        </w:rPr>
+        <w:t>XOR FF APUF</w:t>
+      </w:r>
+      <w:r>
+        <w:rPr>
+          <w:rFonts w:cs="B Nazanin" w:hint="cs"/>
+          <w:sz w:val="32"/>
+          <w:szCs w:val="32"/>
+          <w:rtl/>
+          <w:lang w:bidi="fa-IR"/>
+        </w:rPr>
+        <w:t xml:space="preserve"> سه برابر تعداد همین نوع تراشه در </w:t>
+      </w:r>
+      <w:r>
+        <w:rPr>
+          <w:rFonts w:cs="B Nazanin"/>
+          <w:sz w:val="32"/>
+          <w:szCs w:val="32"/>
+          <w:lang w:bidi="fa-IR"/>
+        </w:rPr>
+        <w:t>FF APUF</w:t>
+      </w:r>
+      <w:r>
+        <w:rPr>
+          <w:rFonts w:cs="B Nazanin" w:hint="cs"/>
+          <w:sz w:val="32"/>
+          <w:szCs w:val="32"/>
+          <w:rtl/>
+          <w:lang w:bidi="fa-IR"/>
+        </w:rPr>
+        <w:t xml:space="preserve"> می باشد.</w:t>
+      </w:r>
+    </w:p>
+    <w:p>
+      <w:pPr>
+        <w:bidi/>
+        <w:rPr>
+          <w:rFonts w:cs="B Nazanin" w:hint="cs"/>
+          <w:sz w:val="32"/>
+          <w:szCs w:val="32"/>
+          <w:rtl/>
+          <w:lang w:bidi="fa-IR"/>
+        </w:rPr>
+      </w:pPr>
+      <w:r>
+        <w:rPr>
+          <w:rFonts w:cs="B Nazanin" w:hint="cs"/>
+          <w:sz w:val="32"/>
+          <w:szCs w:val="32"/>
+          <w:rtl/>
+          <w:lang w:bidi="fa-IR"/>
+        </w:rPr>
+        <w:lastRenderedPageBreak/>
+        <w:t xml:space="preserve">شکل ۱۰ میزان مصرف منابع را برای </w:t>
+      </w:r>
+      <w:r>
+        <w:rPr>
+          <w:rFonts w:cs="B Nazanin"/>
+          <w:sz w:val="32"/>
+          <w:szCs w:val="32"/>
+          <w:lang w:bidi="fa-IR"/>
+        </w:rPr>
+        <w:t>XOR FF APUF</w:t>
+      </w:r>
+      <w:r>
+        <w:rPr>
+          <w:rFonts w:cs="B Nazanin" w:hint="cs"/>
+          <w:sz w:val="32"/>
+          <w:szCs w:val="32"/>
+          <w:rtl/>
+          <w:lang w:bidi="fa-IR"/>
+        </w:rPr>
+        <w:t xml:space="preserve"> بکاررفته در برد های ورتکس ۶ و اسپارتان ۶ نمایش میدهد.</w:t>
+      </w:r>
+    </w:p>
+    <w:p>
+      <w:pPr>
+        <w:bidi/>
+        <w:jc w:val="center"/>
+        <w:rPr>
+          <w:rFonts w:cs="B Nazanin"/>
+          <w:sz w:val="32"/>
+          <w:szCs w:val="32"/>
+          <w:rtl/>
+          <w:lang w:bidi="fa-IR"/>
+        </w:rPr>
+      </w:pPr>
+      <w:r>
+        <w:rPr>
+          <w:rFonts w:cs="B Nazanin"/>
+          <w:sz w:val="32"/>
+          <w:szCs w:val="32"/>
+          <w:lang w:bidi="fa-IR"/>
+        </w:rPr>
+        <w:pict>
+          <v:shape id="_x0000_i1043" type="#_x0000_t75" style="width:249pt;height:175.5pt">
+            <v:imagedata r:id="rId24" o:title="fig.10"/>
+          </v:shape>
+        </w:pict>
+      </w:r>
+    </w:p>
+    <w:p>
+      <w:pPr>
+        <w:bidi/>
+        <w:rPr>
+          <w:rFonts w:cs="B Nazanin"/>
+          <w:sz w:val="32"/>
+          <w:szCs w:val="32"/>
+          <w:rtl/>
+          <w:lang w:bidi="fa-IR"/>
+        </w:rPr>
+      </w:pPr>
+      <w:r>
+        <w:rPr>
+          <w:rFonts w:cs="B Nazanin" w:hint="cs"/>
+          <w:sz w:val="32"/>
+          <w:szCs w:val="32"/>
+          <w:rtl/>
+          <w:lang w:bidi="fa-IR"/>
+        </w:rPr>
+        <w:t xml:space="preserve">میزان مصرف برای اسپارتان ۶ و ورتکس ۶ به این دلیل که در هردوی آن ها از یک نوع معماری یکسان که شامل ۴ </w:t>
+      </w:r>
+      <w:r>
+        <w:rPr>
+          <w:rFonts w:cs="B Nazanin"/>
+          <w:sz w:val="32"/>
+          <w:szCs w:val="32"/>
+          <w:lang w:bidi="fa-IR"/>
+        </w:rPr>
+        <w:t>LUT</w:t>
+      </w:r>
+      <w:r>
+        <w:rPr>
+          <w:rFonts w:cs="B Nazanin" w:hint="cs"/>
+          <w:sz w:val="32"/>
+          <w:szCs w:val="32"/>
+          <w:rtl/>
+          <w:lang w:bidi="fa-IR"/>
+        </w:rPr>
+        <w:t xml:space="preserve"> و ۸ فلیپ فلاپ است یکسان میباشد.</w:t>
+      </w:r>
+    </w:p>
+    <w:p>
+      <w:pPr>
+        <w:bidi/>
+        <w:rPr>
+          <w:rFonts w:cs="B Nazanin" w:hint="cs"/>
+          <w:sz w:val="32"/>
+          <w:szCs w:val="32"/>
+          <w:rtl/>
+          <w:lang w:bidi="fa-IR"/>
+        </w:rPr>
+      </w:pPr>
+      <w:r>
+        <w:rPr>
+          <w:rFonts w:cs="B Nazanin" w:hint="cs"/>
+          <w:sz w:val="32"/>
+          <w:szCs w:val="32"/>
+          <w:rtl/>
+          <w:lang w:bidi="fa-IR"/>
+        </w:rPr>
+        <w:t xml:space="preserve">تنها مورد تفاوت آن ها در تعداد منابع موجود و مکان این منابع بر روی </w:t>
+      </w:r>
+      <w:r>
+        <w:rPr>
+          <w:rFonts w:cs="B Nazanin"/>
+          <w:sz w:val="32"/>
+          <w:szCs w:val="32"/>
+          <w:lang w:bidi="fa-IR"/>
+        </w:rPr>
+        <w:t>FPGA</w:t>
+      </w:r>
+      <w:r>
+        <w:rPr>
+          <w:rFonts w:cs="B Nazanin" w:hint="cs"/>
+          <w:sz w:val="32"/>
+          <w:szCs w:val="32"/>
+          <w:rtl/>
+          <w:lang w:bidi="fa-IR"/>
+        </w:rPr>
+        <w:t xml:space="preserve"> می باشد.</w:t>
+      </w:r>
+    </w:p>
+    <w:p>
+      <w:pPr>
+        <w:bidi/>
+        <w:rPr>
+          <w:rFonts w:cs="B Nazanin" w:hint="cs"/>
+          <w:sz w:val="32"/>
+          <w:szCs w:val="32"/>
+          <w:rtl/>
+          <w:lang w:bidi="fa-IR"/>
+        </w:rPr>
+      </w:pPr>
+      <w:r>
+        <w:rPr>
+          <w:rFonts w:cs="B Nazanin" w:hint="cs"/>
+          <w:sz w:val="32"/>
+          <w:szCs w:val="32"/>
+          <w:rtl/>
+          <w:lang w:bidi="fa-IR"/>
+        </w:rPr>
+        <w:t>از جدول ۵ میتوان نتیجه گرفت که ورتکس ۶ دارای منابع موجود بیشتری در مقایسه با اسپارتان ۶ میباشد.</w:t>
+      </w:r>
+    </w:p>
+    <w:p>
+      <w:pPr>
+        <w:bidi/>
+        <w:rPr>
+          <w:rFonts w:cs="B Nazanin" w:hint="cs"/>
+          <w:sz w:val="32"/>
+          <w:szCs w:val="32"/>
+          <w:rtl/>
+          <w:lang w:bidi="fa-IR"/>
+        </w:rPr>
+      </w:pPr>
+      <w:r>
+        <w:rPr>
+          <w:rFonts w:cs="B Nazanin" w:hint="cs"/>
+          <w:sz w:val="32"/>
+          <w:szCs w:val="32"/>
+          <w:rtl/>
+          <w:lang w:bidi="fa-IR"/>
+        </w:rPr>
+        <w:t xml:space="preserve">جدول ۶ نشان دهنده میزان مصرف منابع موجود در </w:t>
+      </w:r>
+      <w:r>
+        <w:rPr>
+          <w:rFonts w:cs="B Nazanin"/>
+          <w:sz w:val="32"/>
+          <w:szCs w:val="32"/>
+          <w:lang w:bidi="fa-IR"/>
+        </w:rPr>
+        <w:t>FF APUF</w:t>
+      </w:r>
+      <w:r>
+        <w:rPr>
+          <w:rFonts w:cs="B Nazanin" w:hint="cs"/>
+          <w:sz w:val="32"/>
+          <w:szCs w:val="32"/>
+          <w:rtl/>
+          <w:lang w:bidi="fa-IR"/>
+        </w:rPr>
+        <w:t xml:space="preserve"> و</w:t>
+      </w:r>
+      <w:r>
+        <w:rPr>
+          <w:rFonts w:cs="B Nazanin"/>
+          <w:sz w:val="32"/>
+          <w:szCs w:val="32"/>
+          <w:lang w:bidi="fa-IR"/>
+        </w:rPr>
+        <w:t>XOR FF APUF</w:t>
+      </w:r>
+      <w:r>
+        <w:rPr>
+          <w:rFonts w:cs="B Nazanin" w:hint="cs"/>
+          <w:sz w:val="32"/>
+          <w:szCs w:val="32"/>
+          <w:rtl/>
+          <w:lang w:bidi="fa-IR"/>
+        </w:rPr>
+        <w:t xml:space="preserve"> را در اسپارتان ۳ نشان میدهد.</w:t>
+      </w:r>
+    </w:p>
+    <w:p>
+      <w:pPr>
+        <w:bidi/>
+        <w:jc w:val="center"/>
+        <w:rPr>
+          <w:rFonts w:cs="B Nazanin"/>
+          <w:sz w:val="32"/>
+          <w:szCs w:val="32"/>
+          <w:rtl/>
+          <w:lang w:bidi="fa-IR"/>
+        </w:rPr>
+      </w:pPr>
+      <w:r>
+        <w:rPr>
+          <w:rFonts w:cs="B Nazanin"/>
+          <w:sz w:val="32"/>
+          <w:szCs w:val="32"/>
+          <w:lang w:bidi="fa-IR"/>
+        </w:rPr>
+        <w:pict>
+          <v:shape id="_x0000_i1044" type="#_x0000_t75" style="width:255.75pt;height:93.75pt">
+            <v:imagedata r:id="rId25" o:title="table.6"/>
+          </v:shape>
+        </w:pict>
+      </w:r>
+    </w:p>
+    <w:p>
+      <w:pPr>
+        <w:bidi/>
+        <w:rPr>
+          <w:rFonts w:cs="B Nazanin" w:hint="cs"/>
+          <w:sz w:val="32"/>
+          <w:szCs w:val="32"/>
+          <w:rtl/>
+          <w:lang w:bidi="fa-IR"/>
+        </w:rPr>
+      </w:pPr>
+      <w:r>
+        <w:rPr>
+          <w:rFonts w:cs="B Nazanin" w:hint="cs"/>
+          <w:sz w:val="32"/>
+          <w:szCs w:val="32"/>
+          <w:rtl/>
+          <w:lang w:bidi="fa-IR"/>
+        </w:rPr>
+        <w:t>میتوان نتایج فوق را در شکل ۱۱ نیز مشاهده کرد.</w:t>
+      </w:r>
+    </w:p>
+    <w:p>
+      <w:pPr>
+        <w:bidi/>
+        <w:jc w:val="center"/>
+        <w:rPr>
+          <w:rFonts w:cs="B Nazanin"/>
+          <w:sz w:val="32"/>
+          <w:szCs w:val="32"/>
+          <w:rtl/>
+          <w:lang w:bidi="fa-IR"/>
+        </w:rPr>
+      </w:pPr>
+      <w:r>
+        <w:rPr>
+          <w:rFonts w:cs="B Nazanin"/>
+          <w:sz w:val="32"/>
+          <w:szCs w:val="32"/>
+          <w:lang w:bidi="fa-IR"/>
+        </w:rPr>
+        <w:lastRenderedPageBreak/>
+        <w:pict>
+          <v:shape id="_x0000_i1045" type="#_x0000_t75" style="width:260.25pt;height:194.25pt">
+            <v:imagedata r:id="rId26" o:title="fig.11"/>
+          </v:shape>
+        </w:pict>
+      </w:r>
+    </w:p>
+    <w:p>
+      <w:pPr>
+        <w:bidi/>
+        <w:rPr>
+          <w:rFonts w:cs="B Nazanin" w:hint="cs"/>
+          <w:sz w:val="32"/>
+          <w:szCs w:val="32"/>
+          <w:rtl/>
+          <w:lang w:bidi="fa-IR"/>
+        </w:rPr>
+      </w:pPr>
+      <w:r>
+        <w:rPr>
+          <w:rFonts w:cs="B Nazanin" w:hint="cs"/>
+          <w:sz w:val="32"/>
+          <w:szCs w:val="32"/>
+          <w:rtl/>
+          <w:lang w:bidi="fa-IR"/>
+        </w:rPr>
+        <w:t xml:space="preserve">در تمام این ۳ خانواده می توان مشاهده کرد که مصرف منابع </w:t>
+      </w:r>
+      <w:r>
+        <w:rPr>
+          <w:rFonts w:cs="B Nazanin"/>
+          <w:sz w:val="32"/>
+          <w:szCs w:val="32"/>
+          <w:lang w:bidi="fa-IR"/>
+        </w:rPr>
+        <w:t>XOR FF APUF</w:t>
+      </w:r>
+      <w:r>
+        <w:rPr>
+          <w:rFonts w:cs="B Nazanin" w:hint="cs"/>
+          <w:sz w:val="32"/>
+          <w:szCs w:val="32"/>
+          <w:rtl/>
+          <w:lang w:bidi="fa-IR"/>
+        </w:rPr>
+        <w:t xml:space="preserve"> در مقایسه با </w:t>
+      </w:r>
+      <w:r>
+        <w:rPr>
+          <w:rFonts w:cs="B Nazanin"/>
+          <w:sz w:val="32"/>
+          <w:szCs w:val="32"/>
+          <w:lang w:bidi="fa-IR"/>
+        </w:rPr>
+        <w:t>FF APUF</w:t>
+      </w:r>
+      <w:r>
+        <w:rPr>
+          <w:rFonts w:cs="B Nazanin" w:hint="cs"/>
+          <w:sz w:val="32"/>
+          <w:szCs w:val="32"/>
+          <w:rtl/>
+          <w:lang w:bidi="fa-IR"/>
+        </w:rPr>
+        <w:t xml:space="preserve"> بیشتر است .</w:t>
+      </w:r>
+    </w:p>
+    <w:p>
+      <w:pPr>
+        <w:bidi/>
+        <w:rPr>
+          <w:rFonts w:cs="B Nazanin" w:hint="cs"/>
+          <w:sz w:val="32"/>
+          <w:szCs w:val="32"/>
+          <w:rtl/>
+          <w:lang w:bidi="fa-IR"/>
+        </w:rPr>
+      </w:pPr>
+      <w:r>
+        <w:rPr>
+          <w:rFonts w:cs="B Nazanin" w:hint="cs"/>
+          <w:sz w:val="32"/>
+          <w:szCs w:val="32"/>
+          <w:rtl/>
+          <w:lang w:bidi="fa-IR"/>
+        </w:rPr>
+        <w:t xml:space="preserve">شکل ۱۲ میزان مصرف منابع را بر اساس تعداد تراشه در این ۳ خانواده از </w:t>
+      </w:r>
+      <w:r>
+        <w:rPr>
+          <w:rFonts w:cs="B Nazanin"/>
+          <w:sz w:val="32"/>
+          <w:szCs w:val="32"/>
+          <w:lang w:bidi="fa-IR"/>
+        </w:rPr>
+        <w:t>FPGA</w:t>
+      </w:r>
+      <w:r>
+        <w:rPr>
+          <w:rFonts w:cs="B Nazanin" w:hint="cs"/>
+          <w:sz w:val="32"/>
+          <w:szCs w:val="32"/>
+          <w:rtl/>
+          <w:lang w:bidi="fa-IR"/>
+        </w:rPr>
+        <w:t xml:space="preserve"> نشان میدهد.</w:t>
+      </w:r>
+    </w:p>
+    <w:p>
+      <w:pPr>
+        <w:bidi/>
+        <w:jc w:val="center"/>
+        <w:rPr>
+          <w:rFonts w:cs="B Nazanin"/>
+          <w:sz w:val="32"/>
+          <w:szCs w:val="32"/>
+          <w:rtl/>
+          <w:lang w:bidi="fa-IR"/>
+        </w:rPr>
+      </w:pPr>
+      <w:r>
+        <w:rPr>
+          <w:rFonts w:cs="B Nazanin"/>
+          <w:sz w:val="32"/>
+          <w:szCs w:val="32"/>
+          <w:lang w:bidi="fa-IR"/>
+        </w:rPr>
+        <w:pict>
+          <v:shape id="_x0000_i1046" type="#_x0000_t75" style="width:259.5pt;height:189.75pt">
+            <v:imagedata r:id="rId27" o:title="fig.12"/>
+          </v:shape>
+        </w:pict>
+      </w:r>
+    </w:p>
+    <w:p>
+      <w:pPr>
+        <w:bidi/>
+        <w:rPr>
+          <w:rFonts w:cs="B Nazanin" w:hint="cs"/>
+          <w:sz w:val="32"/>
+          <w:szCs w:val="32"/>
+          <w:rtl/>
+          <w:lang w:bidi="fa-IR"/>
+        </w:rPr>
+      </w:pPr>
+      <w:r>
+        <w:rPr>
+          <w:rFonts w:cs="B Nazanin" w:hint="cs"/>
+          <w:sz w:val="32"/>
+          <w:szCs w:val="32"/>
+          <w:rtl/>
+          <w:lang w:bidi="fa-IR"/>
+        </w:rPr>
+        <w:t xml:space="preserve">از آنجاییکه اسپارتان ۳ برای ۱۶ بیت </w:t>
+      </w:r>
+      <w:r>
+        <w:rPr>
+          <w:rFonts w:cs="B Nazanin"/>
+          <w:sz w:val="32"/>
+          <w:szCs w:val="32"/>
+          <w:lang w:bidi="fa-IR"/>
+        </w:rPr>
+        <w:t>CRP</w:t>
+      </w:r>
+      <w:r>
+        <w:rPr>
+          <w:rFonts w:cs="B Nazanin" w:hint="cs"/>
+          <w:sz w:val="32"/>
+          <w:szCs w:val="32"/>
+          <w:rtl/>
+          <w:lang w:bidi="fa-IR"/>
+        </w:rPr>
+        <w:t xml:space="preserve"> دارای ۲ فلیپ فلاپ و ۲ </w:t>
+      </w:r>
+      <w:r>
+        <w:rPr>
+          <w:rFonts w:cs="B Nazanin"/>
+          <w:sz w:val="32"/>
+          <w:szCs w:val="32"/>
+          <w:lang w:bidi="fa-IR"/>
+        </w:rPr>
+        <w:t>LUT</w:t>
+      </w:r>
+      <w:r>
+        <w:rPr>
+          <w:rFonts w:cs="B Nazanin" w:hint="cs"/>
+          <w:sz w:val="32"/>
+          <w:szCs w:val="32"/>
+          <w:rtl/>
+          <w:lang w:bidi="fa-IR"/>
+        </w:rPr>
+        <w:t xml:space="preserve"> در هر تراشه میباشد </w:t>
+      </w:r>
+      <w:r>
+        <w:rPr>
+          <w:rFonts w:cs="B Nazanin"/>
+          <w:sz w:val="32"/>
+          <w:szCs w:val="32"/>
+          <w:lang w:bidi="fa-IR"/>
+        </w:rPr>
+        <w:t>,</w:t>
+      </w:r>
+      <w:r>
+        <w:rPr>
+          <w:rFonts w:cs="B Nazanin" w:hint="cs"/>
+          <w:sz w:val="32"/>
+          <w:szCs w:val="32"/>
+          <w:rtl/>
+          <w:lang w:bidi="fa-IR"/>
+        </w:rPr>
+        <w:t xml:space="preserve"> </w:t>
+      </w:r>
+    </w:p>
+    <w:p>
+      <w:pPr>
+        <w:bidi/>
+        <w:rPr>
+          <w:rFonts w:cs="B Nazanin" w:hint="cs"/>
+          <w:sz w:val="32"/>
+          <w:szCs w:val="32"/>
+          <w:rtl/>
+          <w:lang w:bidi="fa-IR"/>
+        </w:rPr>
+      </w:pPr>
+      <w:r>
+        <w:rPr>
+          <w:rFonts w:cs="B Nazanin" w:hint="cs"/>
+          <w:sz w:val="32"/>
+          <w:szCs w:val="32"/>
+          <w:rtl/>
+          <w:lang w:bidi="fa-IR"/>
+        </w:rPr>
+        <w:t xml:space="preserve">تعداد تراشه های آن نسبت به ورتکس ۶ و اسپارتان ۶ برای همین تعداد بیت </w:t>
+      </w:r>
+      <w:r>
+        <w:rPr>
+          <w:rFonts w:cs="B Nazanin"/>
+          <w:sz w:val="32"/>
+          <w:szCs w:val="32"/>
+          <w:lang w:bidi="fa-IR"/>
+        </w:rPr>
+        <w:t>CRP</w:t>
+      </w:r>
+      <w:r>
+        <w:rPr>
+          <w:rFonts w:cs="B Nazanin" w:hint="cs"/>
+          <w:sz w:val="32"/>
+          <w:szCs w:val="32"/>
+          <w:rtl/>
+          <w:lang w:bidi="fa-IR"/>
+        </w:rPr>
+        <w:t xml:space="preserve"> بسیار بیشتر است که در نتیجه آن مصرف منابع در این نوع برد افزایش پیدا میکند در حالیکه در ۸ بیت </w:t>
+      </w:r>
+      <w:r>
+        <w:rPr>
+          <w:rFonts w:cs="B Nazanin"/>
+          <w:sz w:val="32"/>
+          <w:szCs w:val="32"/>
+          <w:lang w:bidi="fa-IR"/>
+        </w:rPr>
+        <w:t>CRP</w:t>
+      </w:r>
+      <w:r>
+        <w:rPr>
+          <w:rFonts w:cs="B Nazanin" w:hint="cs"/>
+          <w:sz w:val="32"/>
+          <w:szCs w:val="32"/>
+          <w:rtl/>
+          <w:lang w:bidi="fa-IR"/>
+        </w:rPr>
+        <w:t xml:space="preserve"> این افزایش دیده نمیشود.</w:t>
+      </w:r>
+    </w:p>
+    <w:p>
+      <w:pPr>
+        <w:bidi/>
+        <w:rPr>
+          <w:rFonts w:cs="B Nazanin" w:hint="cs"/>
+          <w:sz w:val="32"/>
+          <w:szCs w:val="32"/>
+          <w:rtl/>
+          <w:lang w:bidi="fa-IR"/>
+        </w:rPr>
+      </w:pPr>
+      <w:r>
+        <w:rPr>
+          <w:rFonts w:cs="B Nazanin" w:hint="cs"/>
+          <w:sz w:val="32"/>
+          <w:szCs w:val="32"/>
+          <w:rtl/>
+          <w:lang w:bidi="fa-IR"/>
+        </w:rPr>
+        <w:lastRenderedPageBreak/>
+        <w:t xml:space="preserve">همانطور که بررسی شد میزان مصرف منابع در </w:t>
+      </w:r>
+      <w:r>
+        <w:rPr>
+          <w:rFonts w:cs="B Nazanin"/>
+          <w:sz w:val="32"/>
+          <w:szCs w:val="32"/>
+          <w:lang w:bidi="fa-IR"/>
+        </w:rPr>
+        <w:t>XOR FF APUF</w:t>
+      </w:r>
+      <w:r>
+        <w:rPr>
+          <w:rFonts w:cs="B Nazanin" w:hint="cs"/>
+          <w:sz w:val="32"/>
+          <w:szCs w:val="32"/>
+          <w:rtl/>
+          <w:lang w:bidi="fa-IR"/>
+        </w:rPr>
+        <w:t xml:space="preserve"> از </w:t>
+      </w:r>
+      <w:r>
+        <w:rPr>
+          <w:rFonts w:cs="B Nazanin"/>
+          <w:sz w:val="32"/>
+          <w:szCs w:val="32"/>
+          <w:lang w:bidi="fa-IR"/>
+        </w:rPr>
+        <w:t>FF APUF</w:t>
+      </w:r>
+      <w:r>
+        <w:rPr>
+          <w:rFonts w:cs="B Nazanin" w:hint="cs"/>
+          <w:sz w:val="32"/>
+          <w:szCs w:val="32"/>
+          <w:rtl/>
+          <w:lang w:bidi="fa-IR"/>
+        </w:rPr>
+        <w:t xml:space="preserve"> بیشتر است اما با توجه به وجود منابع در دسترس در ورتکس ۶ و اسپارتان ۶ که </w:t>
+      </w:r>
+      <w:r>
+        <w:rPr>
+          <w:rFonts w:cs="B Nazanin"/>
+          <w:sz w:val="32"/>
+          <w:szCs w:val="32"/>
+          <w:lang w:bidi="fa-IR"/>
+        </w:rPr>
+        <w:t>FPGA</w:t>
+      </w:r>
+      <w:r>
+        <w:rPr>
+          <w:rFonts w:cs="B Nazanin" w:hint="cs"/>
+          <w:sz w:val="32"/>
+          <w:szCs w:val="32"/>
+          <w:rtl/>
+          <w:lang w:bidi="fa-IR"/>
+        </w:rPr>
+        <w:t xml:space="preserve"> های پیشرفته محسوب میشوند این مصرف آنقدر به چشم نمی آید.</w:t>
+      </w:r>
+    </w:p>
+    <w:p>
+      <w:pPr>
+        <w:bidi/>
+        <w:rPr>
+          <w:rFonts w:cs="B Nazanin"/>
+          <w:sz w:val="32"/>
+          <w:szCs w:val="32"/>
+          <w:rtl/>
+          <w:lang w:bidi="fa-IR"/>
+        </w:rPr>
+      </w:pPr>
+    </w:p>
+    <w:p>
+      <w:pPr>
+        <w:bidi/>
+        <w:rPr>
+          <w:rFonts w:cs="B Nazanin"/>
+          <w:sz w:val="32"/>
+          <w:szCs w:val="32"/>
+          <w:rtl/>
+          <w:lang w:bidi="fa-IR"/>
+        </w:rPr>
+      </w:pPr>
+      <w:r>
+        <w:rPr>
+          <w:rFonts w:cs="B Nazanin" w:hint="cs"/>
+          <w:sz w:val="32"/>
+          <w:szCs w:val="32"/>
+          <w:rtl/>
+          <w:lang w:bidi="fa-IR"/>
+        </w:rPr>
+        <w:t xml:space="preserve">بخش ششم </w:t>
+      </w:r>
+    </w:p>
+    <w:p>
+      <w:pPr>
+        <w:bidi/>
+        <w:rPr>
+          <w:rFonts w:cs="B Nazanin" w:hint="cs"/>
+          <w:sz w:val="32"/>
+          <w:szCs w:val="32"/>
+          <w:rtl/>
+          <w:lang w:bidi="fa-IR"/>
+        </w:rPr>
+      </w:pPr>
+      <w:r>
+        <w:rPr>
+          <w:rFonts w:cs="B Nazanin" w:hint="cs"/>
+          <w:sz w:val="32"/>
+          <w:szCs w:val="32"/>
+          <w:rtl/>
+          <w:lang w:bidi="fa-IR"/>
+        </w:rPr>
+        <w:t>نتیجه گیری</w:t>
+      </w:r>
+    </w:p>
+    <w:p>
+      <w:pPr>
+        <w:bidi/>
+        <w:rPr>
+          <w:rFonts w:cs="B Nazanin"/>
+          <w:sz w:val="32"/>
+          <w:szCs w:val="32"/>
+          <w:rtl/>
+          <w:lang w:bidi="fa-IR"/>
+        </w:rPr>
+      </w:pPr>
+    </w:p>
+    <w:p>
+      <w:pPr>
+        <w:bidi/>
+        <w:rPr>
+          <w:rFonts w:cs="B Nazanin"/>
+          <w:sz w:val="32"/>
+          <w:szCs w:val="32"/>
+          <w:lang w:bidi="fa-IR"/>
+        </w:rPr>
+      </w:pPr>
+      <w:r>
+        <w:rPr>
+          <w:rFonts w:cs="B Nazanin" w:hint="cs"/>
+          <w:sz w:val="32"/>
+          <w:szCs w:val="32"/>
+          <w:rtl/>
+          <w:lang w:bidi="fa-IR"/>
+        </w:rPr>
+        <w:t xml:space="preserve">در این مقاله </w:t>
+      </w:r>
+      <w:r>
+        <w:rPr>
+          <w:rFonts w:cs="B Nazanin"/>
+          <w:sz w:val="32"/>
+          <w:szCs w:val="32"/>
+          <w:lang w:bidi="fa-IR"/>
+        </w:rPr>
+        <w:t>PUF</w:t>
+      </w:r>
+      <w:r>
+        <w:rPr>
+          <w:rFonts w:cs="B Nazanin" w:hint="cs"/>
+          <w:sz w:val="32"/>
+          <w:szCs w:val="32"/>
+          <w:rtl/>
+          <w:lang w:bidi="fa-IR"/>
+        </w:rPr>
+        <w:t xml:space="preserve"> هایی که بر اساس تاخیر ساختار بندی شده اند بررسی شدند مانند </w:t>
+      </w:r>
+      <w:r>
+        <w:rPr>
+          <w:rFonts w:cs="B Nazanin"/>
+          <w:sz w:val="32"/>
+          <w:szCs w:val="32"/>
+          <w:lang w:bidi="fa-IR"/>
+        </w:rPr>
+        <w:t>APUF</w:t>
+      </w:r>
+      <w:r>
+        <w:rPr>
+          <w:rFonts w:cs="B Nazanin" w:hint="cs"/>
+          <w:sz w:val="32"/>
+          <w:szCs w:val="32"/>
+          <w:rtl/>
+          <w:lang w:bidi="fa-IR"/>
+        </w:rPr>
+        <w:t xml:space="preserve"> </w:t>
+      </w:r>
+    </w:p>
+    <w:p>
+      <w:pPr>
+        <w:bidi/>
+        <w:rPr>
+          <w:rFonts w:cs="B Nazanin"/>
+          <w:sz w:val="32"/>
+          <w:szCs w:val="32"/>
+          <w:rtl/>
+          <w:lang w:bidi="fa-IR"/>
+        </w:rPr>
+      </w:pPr>
+      <w:r>
+        <w:rPr>
+          <w:rFonts w:cs="B Nazanin"/>
+          <w:sz w:val="32"/>
+          <w:szCs w:val="32"/>
+          <w:lang w:bidi="fa-IR"/>
+        </w:rPr>
+        <w:t>FF APUF, XOR FF APUF</w:t>
+      </w:r>
+      <w:r>
+        <w:rPr>
+          <w:rFonts w:cs="B Nazanin" w:hint="cs"/>
+          <w:sz w:val="32"/>
+          <w:szCs w:val="32"/>
+          <w:rtl/>
+          <w:lang w:bidi="fa-IR"/>
+        </w:rPr>
+        <w:t xml:space="preserve"> </w:t>
+      </w:r>
+    </w:p>
+    <w:p>
+      <w:pPr>
+        <w:bidi/>
+        <w:rPr>
+          <w:rFonts w:cs="B Nazanin"/>
+          <w:sz w:val="32"/>
+          <w:szCs w:val="32"/>
+          <w:rtl/>
+          <w:lang w:bidi="fa-IR"/>
+        </w:rPr>
+      </w:pPr>
+      <w:r>
+        <w:rPr>
+          <w:rFonts w:cs="B Nazanin" w:hint="cs"/>
+          <w:sz w:val="32"/>
+          <w:szCs w:val="32"/>
+          <w:rtl/>
+          <w:lang w:bidi="fa-IR"/>
+        </w:rPr>
+        <w:t xml:space="preserve">که میزان یکتایی این توابع بر روی ورتکس ۶ برای </w:t>
+      </w:r>
+      <w:r>
+        <w:rPr>
+          <w:rFonts w:cs="B Nazanin"/>
+          <w:sz w:val="32"/>
+          <w:szCs w:val="32"/>
+          <w:lang w:bidi="fa-IR"/>
+        </w:rPr>
+        <w:t>APUF</w:t>
+      </w:r>
+      <w:r>
+        <w:rPr>
+          <w:rFonts w:cs="B Nazanin" w:hint="cs"/>
+          <w:sz w:val="32"/>
+          <w:szCs w:val="32"/>
+          <w:rtl/>
+          <w:lang w:bidi="fa-IR"/>
+        </w:rPr>
+        <w:t xml:space="preserve"> به میزان </w:t>
+      </w:r>
+      <w:r>
+        <w:rPr>
+          <w:rFonts w:cs="B Nazanin"/>
+          <w:sz w:val="32"/>
+          <w:szCs w:val="32"/>
+          <w:lang w:bidi="fa-IR"/>
+        </w:rPr>
+        <w:t>9%</w:t>
+      </w:r>
+      <w:r>
+        <w:rPr>
+          <w:rFonts w:cs="B Nazanin" w:hint="cs"/>
+          <w:sz w:val="32"/>
+          <w:szCs w:val="32"/>
+          <w:rtl/>
+          <w:lang w:bidi="fa-IR"/>
+        </w:rPr>
+        <w:t xml:space="preserve"> و برای </w:t>
+      </w:r>
+      <w:r>
+        <w:rPr>
+          <w:rFonts w:cs="B Nazanin"/>
+          <w:sz w:val="32"/>
+          <w:szCs w:val="32"/>
+          <w:lang w:bidi="fa-IR"/>
+        </w:rPr>
+        <w:t>FF APUF</w:t>
+      </w:r>
+      <w:r>
+        <w:rPr>
+          <w:rFonts w:cs="B Nazanin" w:hint="cs"/>
+          <w:sz w:val="32"/>
+          <w:szCs w:val="32"/>
+          <w:rtl/>
+          <w:lang w:bidi="fa-IR"/>
+        </w:rPr>
+        <w:t xml:space="preserve"> به میزان </w:t>
+      </w:r>
+      <w:r>
+        <w:rPr>
+          <w:rFonts w:cs="B Nazanin"/>
+          <w:sz w:val="32"/>
+          <w:szCs w:val="32"/>
+          <w:lang w:bidi="fa-IR"/>
+        </w:rPr>
+        <w:t>40%</w:t>
+      </w:r>
+      <w:r>
+        <w:rPr>
+          <w:rFonts w:cs="B Nazanin" w:hint="cs"/>
+          <w:sz w:val="32"/>
+          <w:szCs w:val="32"/>
+          <w:rtl/>
+          <w:lang w:bidi="fa-IR"/>
+        </w:rPr>
+        <w:t xml:space="preserve"> و برای </w:t>
+      </w:r>
+      <w:r>
+        <w:rPr>
+          <w:rFonts w:cs="B Nazanin"/>
+          <w:sz w:val="32"/>
+          <w:szCs w:val="32"/>
+          <w:lang w:bidi="fa-IR"/>
+        </w:rPr>
+        <w:t>XOR FF APUF</w:t>
+      </w:r>
+      <w:r>
+        <w:rPr>
+          <w:rFonts w:cs="B Nazanin" w:hint="cs"/>
+          <w:sz w:val="32"/>
+          <w:szCs w:val="32"/>
+          <w:rtl/>
+          <w:lang w:bidi="fa-IR"/>
+        </w:rPr>
+        <w:t xml:space="preserve"> مقادیری بین </w:t>
+      </w:r>
+      <w:r>
+        <w:rPr>
+          <w:rFonts w:cs="B Nazanin"/>
+          <w:sz w:val="32"/>
+          <w:szCs w:val="32"/>
+          <w:lang w:bidi="fa-IR"/>
+        </w:rPr>
+        <w:t>43%,46%,48%</w:t>
+      </w:r>
+      <w:r>
+        <w:rPr>
+          <w:rFonts w:cs="B Nazanin" w:hint="cs"/>
+          <w:sz w:val="32"/>
+          <w:szCs w:val="32"/>
+          <w:rtl/>
+          <w:lang w:bidi="fa-IR"/>
+        </w:rPr>
+        <w:t xml:space="preserve"> گزارش شد.</w:t>
+      </w:r>
+    </w:p>
+    <w:p>
+      <w:pPr>
+        <w:bidi/>
+        <w:rPr>
+          <w:rFonts w:cs="B Nazanin" w:hint="cs"/>
+          <w:sz w:val="32"/>
+          <w:szCs w:val="32"/>
+          <w:rtl/>
+          <w:lang w:bidi="fa-IR"/>
+        </w:rPr>
+      </w:pPr>
+      <w:r>
+        <w:rPr>
+          <w:rFonts w:cs="B Nazanin" w:hint="cs"/>
+          <w:sz w:val="32"/>
+          <w:szCs w:val="32"/>
+          <w:rtl/>
+          <w:lang w:bidi="fa-IR"/>
+        </w:rPr>
+        <w:t>میتوان همین نتایج را برای برد های اسپارتان هم مشاهده کرد.</w:t>
+      </w:r>
+    </w:p>
+    <w:p>
+      <w:pPr>
+        <w:bidi/>
+        <w:rPr>
+          <w:rFonts w:cs="B Nazanin"/>
+          <w:sz w:val="32"/>
+          <w:szCs w:val="32"/>
+          <w:rtl/>
+          <w:lang w:bidi="fa-IR"/>
+        </w:rPr>
+      </w:pPr>
+    </w:p>
+    <w:p>
+      <w:pPr>
+        <w:bidi/>
+        <w:rPr>
+          <w:rFonts w:cs="B Nazanin" w:hint="cs"/>
+          <w:sz w:val="32"/>
+          <w:szCs w:val="32"/>
+          <w:rtl/>
+          <w:lang w:bidi="fa-IR"/>
+        </w:rPr>
+      </w:pPr>
+      <w:r>
+        <w:rPr>
+          <w:rFonts w:cs="B Nazanin" w:hint="cs"/>
+          <w:sz w:val="32"/>
+          <w:szCs w:val="32"/>
+          <w:rtl/>
+          <w:lang w:bidi="fa-IR"/>
+        </w:rPr>
+        <w:t>از تمامی موارد فوق میتوان نتیجه گرفت</w:t>
+      </w:r>
+      <w:r>
+        <w:rPr>
+          <w:rFonts w:cs="B Nazanin"/>
+          <w:sz w:val="32"/>
+          <w:szCs w:val="32"/>
+          <w:lang w:bidi="fa-IR"/>
+        </w:rPr>
+        <w:t xml:space="preserve">  XOR FF APUF</w:t>
+      </w:r>
+      <w:r>
+        <w:rPr>
+          <w:rFonts w:cs="B Nazanin" w:hint="cs"/>
+          <w:sz w:val="32"/>
+          <w:szCs w:val="32"/>
+          <w:rtl/>
+          <w:lang w:bidi="fa-IR"/>
+        </w:rPr>
+        <w:t xml:space="preserve"> از بقیه توابع بهتر است چراکه نتایج بهتری را درهنگام آزمایش بر روی این ۳ برد از خانواده </w:t>
+      </w:r>
+      <w:r>
+        <w:rPr>
+          <w:rFonts w:cs="B Nazanin"/>
+          <w:sz w:val="32"/>
+          <w:szCs w:val="32"/>
+          <w:lang w:bidi="fa-IR"/>
+        </w:rPr>
+        <w:t>FPGA</w:t>
+      </w:r>
+      <w:r>
+        <w:rPr>
+          <w:rFonts w:cs="B Nazanin" w:hint="cs"/>
+          <w:sz w:val="32"/>
+          <w:szCs w:val="32"/>
+          <w:rtl/>
+          <w:lang w:bidi="fa-IR"/>
+        </w:rPr>
+        <w:t xml:space="preserve"> را دارا می باشد.</w:t>
+      </w:r>
+    </w:p>
+    <w:p>
+      <w:pPr>
+        <w:bidi/>
+        <w:rPr>
+          <w:rFonts w:cs="B Nazanin" w:hint="cs"/>
+          <w:sz w:val="32"/>
+          <w:szCs w:val="32"/>
+          <w:rtl/>
+          <w:lang w:bidi="fa-IR"/>
+        </w:rPr>
+      </w:pPr>
+      <w:r>
+        <w:rPr>
+          <w:rFonts w:cs="B Nazanin" w:hint="cs"/>
+          <w:sz w:val="32"/>
+          <w:szCs w:val="32"/>
+          <w:rtl/>
+          <w:lang w:bidi="fa-IR"/>
+        </w:rPr>
+        <w:t>البته لازم به ذکر است که میزان مصرف آن به دلایل بالا بودن یکتایی و امنیت این برد قابل چشم پوشی میباشد.</w:t>
+      </w:r>
+    </w:p>
+    <w:p>
+      <w:pPr>
+        <w:bidi/>
+        <w:rPr>
+          <w:rFonts w:cs="B Nazanin" w:hint="cs"/>
+          <w:sz w:val="32"/>
+          <w:szCs w:val="32"/>
+          <w:rtl/>
+          <w:lang w:bidi="fa-IR"/>
+        </w:rPr>
+      </w:pPr>
+      <w:r>
+        <w:rPr>
+          <w:rFonts w:cs="B Nazanin" w:hint="cs"/>
+          <w:sz w:val="32"/>
+          <w:szCs w:val="32"/>
+          <w:rtl/>
+          <w:lang w:bidi="fa-IR"/>
+        </w:rPr>
+        <w:t xml:space="preserve">باید توجه داشت که این ساختار از سایر ساختار های ارائه شده برای </w:t>
+      </w:r>
+      <w:r>
+        <w:rPr>
+          <w:rFonts w:cs="B Nazanin"/>
+          <w:sz w:val="32"/>
+          <w:szCs w:val="32"/>
+          <w:lang w:bidi="fa-IR"/>
+        </w:rPr>
+        <w:t>PUF</w:t>
+      </w:r>
+      <w:r>
+        <w:rPr>
+          <w:rFonts w:cs="B Nazanin" w:hint="cs"/>
+          <w:sz w:val="32"/>
+          <w:szCs w:val="32"/>
+          <w:rtl/>
+          <w:lang w:bidi="fa-IR"/>
+        </w:rPr>
+        <w:t xml:space="preserve"> های تاخیری نیز بهتر میشود و میتوان با کمک ساختار های کنترلی موجود کیفیت این تابع را نیز افزایش داد.</w:t>
+      </w:r>
+    </w:p>
+    <w:p>
+      <w:pPr>
+        <w:bidi/>
+        <w:rPr>
+          <w:rFonts w:cs="B Nazanin"/>
+          <w:sz w:val="32"/>
+          <w:szCs w:val="32"/>
+          <w:rtl/>
+          <w:lang w:bidi="fa-IR"/>
+        </w:rPr>
+      </w:pPr>
+    </w:p>
+    <w:p>
+      <w:pPr>
+        <w:bidi/>
+        <w:rPr>
+          <w:rFonts w:cs="B Nazanin"/>
+          <w:sz w:val="32"/>
+          <w:szCs w:val="32"/>
+          <w:lang w:bidi="fa-IR"/>
+        </w:rPr>
+      </w:pPr>
+    </w:p>
+    <w:p>
+      <w:pPr>
+        <w:bidi/>
+        <w:jc w:val="center"/>
+        <w:rPr>
+          <w:rFonts w:cs="B Nazanin"/>
+          <w:sz w:val="32"/>
+          <w:szCs w:val="32"/>
+          <w:lang w:bidi="fa-IR"/>
+        </w:rPr>
+      </w:pPr>
+      <w:r>
+        <w:rPr>
+          <w:rFonts w:cs="B Nazanin"/>
+          <w:sz w:val="32"/>
+          <w:szCs w:val="32"/>
+          <w:lang w:bidi="fa-IR"/>
+        </w:rPr>
+        <w:lastRenderedPageBreak/>
+        <w:pict>
+          <v:shape id="_x0000_i1084" type="#_x0000_t75" style="width:261pt;height:618pt">
+            <v:imagedata r:id="rId28" o:title="ref4"/>
+          </v:shape>
+        </w:pict>
+      </w:r>
+    </w:p>
+    <w:p>
+      <w:pPr>
+        <w:bidi/>
+        <w:rPr>
+          <w:rFonts w:cs="Arial"/>
+          <w:sz w:val="32"/>
+          <w:szCs w:val="32"/>
+          <w:rtl/>
+          <w:lang w:bidi="fa-IR"/>
+        </w:rPr>
+      </w:pPr>
+    </w:p>
+    <w:p>
+      <w:pPr>
+        <w:bidi/>
+        <w:jc w:val="center"/>
+        <w:rPr>
+          <w:rFonts w:cs="Arial"/>
           <w:sz w:val="32"/>
           <w:szCs w:val="32"/>
           <w:rtl/>
@@ -7246,57 +10070,25 @@
       </w:pPr>
       <w:bookmarkStart w:id="0" w:name="_GoBack"/>
       <w:bookmarkEnd w:id="0"/>
-    </w:p>
-    <w:p>
-      <w:pPr>
-        <w:bidi/>
-        <w:rPr>
-          <w:rFonts w:cs="B Nazanin"/>
-          <w:sz w:val="32"/>
-          <w:szCs w:val="32"/>
-          <w:lang w:bidi="fa-IR"/>
-        </w:rPr>
-      </w:pPr>
-    </w:p>
-    <w:p>
-      <w:pPr>
-        <w:bidi/>
-        <w:rPr>
-          <w:rFonts w:cs="B Nazanin" w:hint="cs"/>
-          <w:sz w:val="32"/>
-          <w:szCs w:val="32"/>
-          <w:lang w:bidi="fa-IR"/>
-        </w:rPr>
-      </w:pPr>
-    </w:p>
-    <w:p>
-      <w:pPr>
-        <w:bidi/>
-        <w:rPr>
-          <w:rFonts w:cs="Arial" w:hint="cs"/>
-          <w:sz w:val="32"/>
-          <w:szCs w:val="32"/>
-          <w:rtl/>
-          <w:lang w:bidi="fa-IR"/>
-        </w:rPr>
-      </w:pPr>
-    </w:p>
-    <w:p>
-      <w:pPr>
-        <w:bidi/>
+      <w:r>
         <w:rPr>
           <w:rFonts w:cs="Arial"/>
           <w:sz w:val="32"/>
           <w:szCs w:val="32"/>
-          <w:rtl/>
-          <w:lang w:bidi="fa-IR"/>
-        </w:rPr>
-      </w:pPr>
+          <w:lang w:bidi="fa-IR"/>
+        </w:rPr>
+        <w:lastRenderedPageBreak/>
+        <w:pict>
+          <v:shape id="_x0000_i1087" type="#_x0000_t75" style="width:255.75pt;height:181.5pt">
+            <v:imagedata r:id="rId29" o:title="ref3"/>
+          </v:shape>
+        </w:pict>
+      </w:r>
     </w:p>
     <w:sectPr>
-      <w:headerReference w:type="even" r:id="rId18"/>
-      <w:headerReference w:type="default" r:id="rId19"/>
-      <w:headerReference w:type="first" r:id="rId20"/>
+      <w:headerReference w:type="even" r:id="rId30"/>
+      <w:headerReference w:type="default" r:id="rId31"/>
+      <w:headerReference w:type="first" r:id="rId32"/>
       <w:pgSz w:w="12240" w:h="15840"/>
       <w:pgMar w:top="1440" w:right="1440" w:bottom="1440" w:left="1440" w:header="720" w:footer="720" w:gutter="0"/>
       <w:pgBorders w:offsetFrom="page">
@@ -8347,7 +11139,7 @@
 </file>
 
 <file path=customXml/itemProps1.xml><?xml version="1.0" encoding="utf-8"?>
-<ds:datastoreItem xmlns:ds="http://schemas.openxmlformats.org/officeDocument/2006/customXml" ds:itemID="{7C8C07E3-1EC8-4386-BF5F-41BEA0706A99}">
+<ds:datastoreItem xmlns:ds="http://schemas.openxmlformats.org/officeDocument/2006/customXml" ds:itemID="{F69293A1-E42D-4F91-AE87-FECCAC4B8029}">
   <ds:schemaRefs>
     <ds:schemaRef ds:uri="http://schemas.openxmlformats.org/officeDocument/2006/bibliography"/>
   </ds:schemaRefs>

</xml_diff>

<commit_message>
screens added and minor reform
</commit_message>
<xml_diff>
--- a/Doc1.docx
+++ b/Doc1.docx
@@ -2616,7 +2616,7 @@
             <v:path o:extrusionok="f" gradientshapeok="t" o:connecttype="rect"/>
             <o:lock v:ext="edit" aspectratio="t"/>
           </v:shapetype>
-          <v:shape id="_x0000_i1025" type="#_x0000_t75" style="width:263.25pt;height:104.25pt">
+          <v:shape id="_x0000_i1025" type="#_x0000_t75" style="width:263.25pt;height:104.5pt">
             <v:imagedata r:id="rId8" o:title="fig"/>
           </v:shape>
         </w:pict>
@@ -3017,7 +3017,7 @@
           <w:lang w:bidi="fa-IR"/>
         </w:rPr>
         <w:pict>
-          <v:shape id="_x0000_i1026" type="#_x0000_t75" style="width:267.75pt;height:153pt">
+          <v:shape id="_x0000_i1026" type="#_x0000_t75" style="width:267.85pt;height:153.3pt">
             <v:imagedata r:id="rId9" o:title="fig"/>
           </v:shape>
         </w:pict>
@@ -3793,7 +3793,7 @@
         </w:rPr>
         <w:lastRenderedPageBreak/>
         <w:pict>
-          <v:shape id="_x0000_i1027" type="#_x0000_t75" style="width:251.25pt;height:243.75pt">
+          <v:shape id="_x0000_i1027" type="#_x0000_t75" style="width:250.85pt;height:243.85pt">
             <v:imagedata r:id="rId10" o:title="fig"/>
           </v:shape>
         </w:pict>
@@ -3831,7 +3831,7 @@
           <w:lang w:bidi="fa-IR"/>
         </w:rPr>
         <w:pict>
-          <v:shape id="_x0000_i1028" type="#_x0000_t75" style="width:258.75pt;height:154.5pt">
+          <v:shape id="_x0000_i1028" type="#_x0000_t75" style="width:258.6pt;height:154.85pt">
             <v:imagedata r:id="rId11" o:title="table"/>
           </v:shape>
         </w:pict>
@@ -3844,7 +3844,7 @@
           <w:lang w:bidi="fa-IR"/>
         </w:rPr>
         <w:pict>
-          <v:shape id="_x0000_i1029" type="#_x0000_t75" style="width:237pt;height:174.75pt">
+          <v:shape id="_x0000_i1029" type="#_x0000_t75" style="width:236.9pt;height:174.95pt">
             <v:imagedata r:id="rId12" o:title="fig"/>
           </v:shape>
         </w:pict>
@@ -4740,7 +4740,7 @@
           <w:lang w:bidi="fa-IR"/>
         </w:rPr>
         <w:pict>
-          <v:shape id="_x0000_i1030" type="#_x0000_t75" style="width:449.25pt;height:362.25pt">
+          <v:shape id="_x0000_i1030" type="#_x0000_t75" style="width:449.05pt;height:362.3pt">
             <v:imagedata r:id="rId13" o:title="fig"/>
           </v:shape>
         </w:pict>
@@ -4788,7 +4788,7 @@
           <w:lang w:bidi="fa-IR"/>
         </w:rPr>
         <w:pict>
-          <v:shape id="_x0000_i1031" type="#_x0000_t75" style="width:164.25pt;height:66pt">
+          <v:shape id="_x0000_i1031" type="#_x0000_t75" style="width:164.15pt;height:65.8pt">
             <v:imagedata r:id="rId14" o:title="formula"/>
           </v:shape>
         </w:pict>
@@ -5514,7 +5514,7 @@
           <w:lang w:bidi="fa-IR"/>
         </w:rPr>
         <w:pict>
-          <v:shape id="_x0000_i1032" type="#_x0000_t75" style="width:233.25pt;height:179.25pt">
+          <v:shape id="_x0000_i1032" type="#_x0000_t75" style="width:233.05pt;height:179.6pt">
             <v:imagedata r:id="rId15" o:title="fig"/>
           </v:shape>
         </w:pict>
@@ -5696,7 +5696,7 @@
           <w:lang w:bidi="fa-IR"/>
         </w:rPr>
         <w:pict>
-          <v:shape id="_x0000_i1033" type="#_x0000_t75" style="width:225.75pt;height:233.25pt">
+          <v:shape id="_x0000_i1033" type="#_x0000_t75" style="width:226.05pt;height:233.05pt">
             <v:imagedata r:id="rId16" o:title="fig"/>
           </v:shape>
         </w:pict>
@@ -6112,7 +6112,7 @@
         </w:rPr>
         <w:lastRenderedPageBreak/>
         <w:pict>
-          <v:shape id="_x0000_i1034" type="#_x0000_t75" style="width:249pt;height:96.75pt">
+          <v:shape id="_x0000_i1034" type="#_x0000_t75" style="width:249.3pt;height:96.75pt">
             <v:imagedata r:id="rId17" o:title="table"/>
           </v:shape>
         </w:pict>
@@ -7283,7 +7283,7 @@
       <w:pPr>
         <w:bidi/>
         <w:rPr>
-          <w:rFonts w:cs="B Nazanin" w:hint="cs"/>
+          <w:rFonts w:cs="B Nazanin"/>
           <w:sz w:val="32"/>
           <w:szCs w:val="32"/>
           <w:rtl/>
@@ -7305,7 +7305,7 @@
       <w:pPr>
         <w:bidi/>
         <w:rPr>
-          <w:rFonts w:cs="B Nazanin" w:hint="cs"/>
+          <w:rFonts w:cs="B Nazanin"/>
           <w:sz w:val="32"/>
           <w:szCs w:val="32"/>
           <w:rtl/>
@@ -7365,7 +7365,7 @@
       <w:pPr>
         <w:bidi/>
         <w:rPr>
-          <w:rFonts w:cs="B Nazanin" w:hint="cs"/>
+          <w:rFonts w:cs="B Nazanin"/>
           <w:sz w:val="32"/>
           <w:szCs w:val="32"/>
           <w:rtl/>
@@ -7444,7 +7444,7 @@
       <w:pPr>
         <w:bidi/>
         <w:rPr>
-          <w:rFonts w:cs="B Nazanin" w:hint="cs"/>
+          <w:rFonts w:cs="B Nazanin"/>
           <w:sz w:val="32"/>
           <w:szCs w:val="32"/>
           <w:rtl/>
@@ -7505,7 +7505,7 @@
       <w:pPr>
         <w:bidi/>
         <w:rPr>
-          <w:rFonts w:cs="B Nazanin" w:hint="cs"/>
+          <w:rFonts w:cs="B Nazanin"/>
           <w:sz w:val="32"/>
           <w:szCs w:val="32"/>
           <w:rtl/>
@@ -7553,8 +7553,8 @@
           <w:lang w:bidi="fa-IR"/>
         </w:rPr>
         <w:pict>
-          <v:shape id="_x0000_i1035" type="#_x0000_t75" style="width:248.25pt;height:53.25pt">
-            <v:imagedata r:id="rId18" o:title="formula.4"/>
+          <v:shape id="_x0000_i1035" type="#_x0000_t75" style="width:248.5pt;height:53.4pt">
+            <v:imagedata r:id="rId18" o:title="formula"/>
           </v:shape>
         </w:pict>
       </w:r>
@@ -7573,7 +7573,7 @@
       <w:pPr>
         <w:bidi/>
         <w:rPr>
-          <w:rFonts w:cs="B Nazanin" w:hint="cs"/>
+          <w:rFonts w:cs="B Nazanin"/>
           <w:sz w:val="32"/>
           <w:szCs w:val="32"/>
           <w:rtl/>
@@ -7614,7 +7614,7 @@
       <w:pPr>
         <w:bidi/>
         <w:rPr>
-          <w:rFonts w:cs="B Nazanin" w:hint="cs"/>
+          <w:rFonts w:cs="B Nazanin"/>
           <w:sz w:val="32"/>
           <w:szCs w:val="32"/>
           <w:rtl/>
@@ -7765,7 +7765,7 @@
       <w:pPr>
         <w:bidi/>
         <w:rPr>
-          <w:rFonts w:cs="B Nazanin" w:hint="cs"/>
+          <w:rFonts w:cs="B Nazanin"/>
           <w:sz w:val="32"/>
           <w:szCs w:val="32"/>
           <w:rtl/>
@@ -7842,6 +7842,7 @@
         </w:rPr>
         <w:t xml:space="preserve"> نشان دهنده فاصله همینگ بین پاسخ برد </w:t>
       </w:r>
+      <w:proofErr w:type="spellStart"/>
       <w:r>
         <w:rPr>
           <w:rFonts w:cs="B Nazanin"/>
@@ -7851,6 +7852,7 @@
         </w:rPr>
         <w:t>i</w:t>
       </w:r>
+      <w:proofErr w:type="spellEnd"/>
       <w:r>
         <w:rPr>
           <w:rFonts w:cs="B Nazanin" w:hint="cs"/>
@@ -7885,7 +7887,7 @@
       <w:pPr>
         <w:bidi/>
         <w:rPr>
-          <w:rFonts w:cs="B Nazanin" w:hint="cs"/>
+          <w:rFonts w:cs="B Nazanin"/>
           <w:sz w:val="32"/>
           <w:szCs w:val="32"/>
           <w:rtl/>
@@ -7957,34 +7959,14 @@
           <w:rtl/>
           <w:lang w:bidi="fa-IR"/>
         </w:rPr>
-        <w:t xml:space="preserve"> های ۱۶ و ۸ بیت </w:t>
-      </w:r>
-      <w:r>
-        <w:rPr>
-          <w:rFonts w:cs="B Nazanin" w:hint="cs"/>
-          <w:sz w:val="32"/>
-          <w:szCs w:val="32"/>
-          <w:rtl/>
-          <w:lang w:bidi="fa-IR"/>
-        </w:rPr>
-        <w:t>محاسبه شده</w:t>
-      </w:r>
-      <w:r>
-        <w:rPr>
-          <w:rFonts w:cs="B Nazanin" w:hint="cs"/>
-          <w:sz w:val="32"/>
-          <w:szCs w:val="32"/>
-          <w:rtl/>
-          <w:lang w:bidi="fa-IR"/>
-        </w:rPr>
-        <w:t xml:space="preserve"> است.</w:t>
-      </w:r>
-    </w:p>
-    <w:p>
-      <w:pPr>
-        <w:bidi/>
-        <w:rPr>
-          <w:rFonts w:cs="B Nazanin" w:hint="cs"/>
+        <w:t xml:space="preserve"> های ۱۶ و ۸ بیت محاسبه شده است.</w:t>
+      </w:r>
+    </w:p>
+    <w:p>
+      <w:pPr>
+        <w:bidi/>
+        <w:rPr>
+          <w:rFonts w:cs="B Nazanin"/>
           <w:sz w:val="32"/>
           <w:szCs w:val="32"/>
           <w:rtl/>
@@ -8232,7 +8214,7 @@
       <w:pPr>
         <w:bidi/>
         <w:rPr>
-          <w:rFonts w:cs="B Nazanin" w:hint="cs"/>
+          <w:rFonts w:cs="B Nazanin"/>
           <w:sz w:val="32"/>
           <w:szCs w:val="32"/>
           <w:rtl/>
@@ -8271,8 +8253,8 @@
         </w:rPr>
         <w:lastRenderedPageBreak/>
         <w:pict>
-          <v:shape id="_x0000_i1036" type="#_x0000_t75" style="width:260.25pt;height:181.5pt">
-            <v:imagedata r:id="rId19" o:title="fig.8"/>
+          <v:shape id="_x0000_i1036" type="#_x0000_t75" style="width:260.15pt;height:181.15pt">
+            <v:imagedata r:id="rId19" o:title="fig"/>
           </v:shape>
         </w:pict>
       </w:r>
@@ -8281,7 +8263,7 @@
       <w:pPr>
         <w:bidi/>
         <w:rPr>
-          <w:rFonts w:cs="B Nazanin" w:hint="cs"/>
+          <w:rFonts w:cs="B Nazanin"/>
           <w:sz w:val="32"/>
           <w:szCs w:val="32"/>
           <w:rtl/>
@@ -8313,7 +8295,7 @@
       <w:pPr>
         <w:bidi/>
         <w:rPr>
-          <w:rFonts w:cs="B Nazanin" w:hint="cs"/>
+          <w:rFonts w:cs="B Nazanin"/>
           <w:sz w:val="32"/>
           <w:szCs w:val="32"/>
           <w:rtl/>
@@ -8351,8 +8333,8 @@
           <w:lang w:bidi="fa-IR"/>
         </w:rPr>
         <w:pict>
-          <v:shape id="_x0000_i1037" type="#_x0000_t75" style="width:271.5pt;height:3in">
-            <v:imagedata r:id="rId20" o:title="fig.9"/>
+          <v:shape id="_x0000_i1037" type="#_x0000_t75" style="width:271.75pt;height:3in">
+            <v:imagedata r:id="rId20" o:title="fig"/>
           </v:shape>
         </w:pict>
       </w:r>
@@ -8361,7 +8343,7 @@
       <w:pPr>
         <w:bidi/>
         <w:rPr>
-          <w:rFonts w:cs="B Nazanin" w:hint="cs"/>
+          <w:rFonts w:cs="B Nazanin"/>
           <w:sz w:val="32"/>
           <w:szCs w:val="32"/>
           <w:rtl/>
@@ -8460,8 +8442,8 @@
         </w:rPr>
         <w:lastRenderedPageBreak/>
         <w:pict>
-          <v:shape id="_x0000_i1038" type="#_x0000_t75" style="width:258.75pt;height:93pt">
-            <v:imagedata r:id="rId21" o:title="table.3"/>
+          <v:shape id="_x0000_i1038" type="#_x0000_t75" style="width:258.6pt;height:92.9pt">
+            <v:imagedata r:id="rId21" o:title="table"/>
           </v:shape>
         </w:pict>
       </w:r>
@@ -8511,7 +8493,7 @@
       <w:pPr>
         <w:bidi/>
         <w:rPr>
-          <w:rFonts w:cs="B Nazanin" w:hint="cs"/>
+          <w:rFonts w:cs="B Nazanin"/>
           <w:sz w:val="32"/>
           <w:szCs w:val="32"/>
           <w:rtl/>
@@ -8545,7 +8527,7 @@
       <w:pPr>
         <w:bidi/>
         <w:rPr>
-          <w:rFonts w:cs="B Nazanin" w:hint="cs"/>
+          <w:rFonts w:cs="B Nazanin"/>
           <w:sz w:val="32"/>
           <w:szCs w:val="32"/>
           <w:rtl/>
@@ -8646,7 +8628,7 @@
       <w:pPr>
         <w:bidi/>
         <w:rPr>
-          <w:rFonts w:cs="B Nazanin" w:hint="cs"/>
+          <w:rFonts w:cs="B Nazanin"/>
           <w:sz w:val="32"/>
           <w:szCs w:val="32"/>
           <w:rtl/>
@@ -8722,8 +8704,8 @@
           <w:lang w:bidi="fa-IR"/>
         </w:rPr>
         <w:pict>
-          <v:shape id="_x0000_i1040" type="#_x0000_t75" style="width:273pt;height:93pt">
-            <v:imagedata r:id="rId22" o:title="table.4"/>
+          <v:shape id="_x0000_i1039" type="#_x0000_t75" style="width:273.3pt;height:92.9pt">
+            <v:imagedata r:id="rId22" o:title="table"/>
           </v:shape>
         </w:pict>
       </w:r>
@@ -8748,8 +8730,8 @@
           <w:lang w:bidi="fa-IR"/>
         </w:rPr>
         <w:pict>
-          <v:shape id="_x0000_i1042" type="#_x0000_t75" style="width:270pt;height:98.25pt">
-            <v:imagedata r:id="rId23" o:title="table.5"/>
+          <v:shape id="_x0000_i1040" type="#_x0000_t75" style="width:270.2pt;height:98.3pt">
+            <v:imagedata r:id="rId23" o:title="table"/>
           </v:shape>
         </w:pict>
       </w:r>
@@ -8783,17 +8765,7 @@
           <w:rtl/>
           <w:lang w:bidi="fa-IR"/>
         </w:rPr>
-        <w:t xml:space="preserve"> در </w:t>
-      </w:r>
-      <w:r>
-        <w:rPr>
-          <w:rFonts w:cs="B Nazanin" w:hint="cs"/>
-          <w:sz w:val="32"/>
-          <w:szCs w:val="32"/>
-          <w:rtl/>
-          <w:lang w:bidi="fa-IR"/>
-        </w:rPr>
-        <w:t>جدول ۵</w:t>
+        <w:t xml:space="preserve"> در جدول ۵</w:t>
       </w:r>
       <w:r>
         <w:rPr>
@@ -8895,7 +8867,7 @@
       <w:pPr>
         <w:bidi/>
         <w:rPr>
-          <w:rFonts w:cs="B Nazanin" w:hint="cs"/>
+          <w:rFonts w:cs="B Nazanin"/>
           <w:sz w:val="32"/>
           <w:szCs w:val="32"/>
           <w:rtl/>
@@ -8953,8 +8925,8 @@
           <w:lang w:bidi="fa-IR"/>
         </w:rPr>
         <w:pict>
-          <v:shape id="_x0000_i1043" type="#_x0000_t75" style="width:249pt;height:175.5pt">
-            <v:imagedata r:id="rId24" o:title="fig.10"/>
+          <v:shape id="_x0000_i1041" type="#_x0000_t75" style="width:249.3pt;height:175.75pt">
+            <v:imagedata r:id="rId24" o:title="fig"/>
           </v:shape>
         </w:pict>
       </w:r>
@@ -9004,7 +8976,7 @@
       <w:pPr>
         <w:bidi/>
         <w:rPr>
-          <w:rFonts w:cs="B Nazanin" w:hint="cs"/>
+          <w:rFonts w:cs="B Nazanin"/>
           <w:sz w:val="32"/>
           <w:szCs w:val="32"/>
           <w:rtl/>
@@ -9045,7 +9017,7 @@
       <w:pPr>
         <w:bidi/>
         <w:rPr>
-          <w:rFonts w:cs="B Nazanin" w:hint="cs"/>
+          <w:rFonts w:cs="B Nazanin"/>
           <w:sz w:val="32"/>
           <w:szCs w:val="32"/>
           <w:rtl/>
@@ -9067,7 +9039,7 @@
       <w:pPr>
         <w:bidi/>
         <w:rPr>
-          <w:rFonts w:cs="B Nazanin" w:hint="cs"/>
+          <w:rFonts w:cs="B Nazanin"/>
           <w:sz w:val="32"/>
           <w:szCs w:val="32"/>
           <w:rtl/>
@@ -9143,8 +9115,8 @@
           <w:lang w:bidi="fa-IR"/>
         </w:rPr>
         <w:pict>
-          <v:shape id="_x0000_i1044" type="#_x0000_t75" style="width:255.75pt;height:93.75pt">
-            <v:imagedata r:id="rId25" o:title="table.6"/>
+          <v:shape id="_x0000_i1042" type="#_x0000_t75" style="width:255.5pt;height:93.7pt">
+            <v:imagedata r:id="rId25" o:title="table"/>
           </v:shape>
         </w:pict>
       </w:r>
@@ -9153,7 +9125,7 @@
       <w:pPr>
         <w:bidi/>
         <w:rPr>
-          <w:rFonts w:cs="B Nazanin" w:hint="cs"/>
+          <w:rFonts w:cs="B Nazanin"/>
           <w:sz w:val="32"/>
           <w:szCs w:val="32"/>
           <w:rtl/>
@@ -9192,8 +9164,8 @@
         </w:rPr>
         <w:lastRenderedPageBreak/>
         <w:pict>
-          <v:shape id="_x0000_i1045" type="#_x0000_t75" style="width:260.25pt;height:194.25pt">
-            <v:imagedata r:id="rId26" o:title="fig.11"/>
+          <v:shape id="_x0000_i1043" type="#_x0000_t75" style="width:260.15pt;height:194.3pt">
+            <v:imagedata r:id="rId26" o:title="fig"/>
           </v:shape>
         </w:pict>
       </w:r>
@@ -9202,7 +9174,7 @@
       <w:pPr>
         <w:bidi/>
         <w:rPr>
-          <w:rFonts w:cs="B Nazanin" w:hint="cs"/>
+          <w:rFonts w:cs="B Nazanin"/>
           <w:sz w:val="32"/>
           <w:szCs w:val="32"/>
           <w:rtl/>
@@ -9262,7 +9234,7 @@
       <w:pPr>
         <w:bidi/>
         <w:rPr>
-          <w:rFonts w:cs="B Nazanin" w:hint="cs"/>
+          <w:rFonts w:cs="B Nazanin"/>
           <w:sz w:val="32"/>
           <w:szCs w:val="32"/>
           <w:rtl/>
@@ -9319,8 +9291,8 @@
           <w:lang w:bidi="fa-IR"/>
         </w:rPr>
         <w:pict>
-          <v:shape id="_x0000_i1046" type="#_x0000_t75" style="width:259.5pt;height:189.75pt">
-            <v:imagedata r:id="rId27" o:title="fig.12"/>
+          <v:shape id="_x0000_i1044" type="#_x0000_t75" style="width:259.35pt;height:189.7pt">
+            <v:imagedata r:id="rId27" o:title="fig"/>
           </v:shape>
         </w:pict>
       </w:r>
@@ -9329,7 +9301,7 @@
       <w:pPr>
         <w:bidi/>
         <w:rPr>
-          <w:rFonts w:cs="B Nazanin" w:hint="cs"/>
+          <w:rFonts w:cs="B Nazanin"/>
           <w:sz w:val="32"/>
           <w:szCs w:val="32"/>
           <w:rtl/>
@@ -9408,7 +9380,7 @@
       <w:pPr>
         <w:bidi/>
         <w:rPr>
-          <w:rFonts w:cs="B Nazanin" w:hint="cs"/>
+          <w:rFonts w:cs="B Nazanin"/>
           <w:sz w:val="32"/>
           <w:szCs w:val="32"/>
           <w:rtl/>
@@ -9468,7 +9440,7 @@
       <w:pPr>
         <w:bidi/>
         <w:rPr>
-          <w:rFonts w:cs="B Nazanin" w:hint="cs"/>
+          <w:rFonts w:cs="B Nazanin"/>
           <w:sz w:val="32"/>
           <w:szCs w:val="32"/>
           <w:rtl/>
@@ -9582,7 +9554,7 @@
       <w:pPr>
         <w:bidi/>
         <w:rPr>
-          <w:rFonts w:cs="B Nazanin" w:hint="cs"/>
+          <w:rFonts w:cs="B Nazanin"/>
           <w:sz w:val="32"/>
           <w:szCs w:val="32"/>
           <w:rtl/>
@@ -9842,7 +9814,7 @@
       <w:pPr>
         <w:bidi/>
         <w:rPr>
-          <w:rFonts w:cs="B Nazanin" w:hint="cs"/>
+          <w:rFonts w:cs="B Nazanin"/>
           <w:sz w:val="32"/>
           <w:szCs w:val="32"/>
           <w:rtl/>
@@ -9876,7 +9848,7 @@
       <w:pPr>
         <w:bidi/>
         <w:rPr>
-          <w:rFonts w:cs="B Nazanin" w:hint="cs"/>
+          <w:rFonts w:cs="B Nazanin"/>
           <w:sz w:val="32"/>
           <w:szCs w:val="32"/>
           <w:rtl/>
@@ -9936,7 +9908,7 @@
       <w:pPr>
         <w:bidi/>
         <w:rPr>
-          <w:rFonts w:cs="B Nazanin" w:hint="cs"/>
+          <w:rFonts w:cs="B Nazanin"/>
           <w:sz w:val="32"/>
           <w:szCs w:val="32"/>
           <w:rtl/>
@@ -9958,7 +9930,7 @@
       <w:pPr>
         <w:bidi/>
         <w:rPr>
-          <w:rFonts w:cs="B Nazanin" w:hint="cs"/>
+          <w:rFonts w:cs="B Nazanin"/>
           <w:sz w:val="32"/>
           <w:szCs w:val="32"/>
           <w:rtl/>
@@ -9992,7 +9964,29 @@
           <w:rtl/>
           <w:lang w:bidi="fa-IR"/>
         </w:rPr>
-        <w:t xml:space="preserve"> های تاخیری نیز بهتر میشود و میتوان با کمک ساختار های کنترلی موجود کیفیت این تابع را نیز افزایش داد.</w:t>
+        <w:t xml:space="preserve"> های تاخیری نیز بهتر </w:t>
+      </w:r>
+      <w:r>
+        <w:rPr>
+          <w:rFonts w:cs="B Nazanin" w:hint="cs"/>
+          <w:sz w:val="32"/>
+          <w:szCs w:val="32"/>
+          <w:rtl/>
+          <w:lang w:bidi="fa-IR"/>
+        </w:rPr>
+        <w:t>میباشد</w:t>
+      </w:r>
+      <w:bookmarkStart w:id="0" w:name="_GoBack"/>
+      <w:bookmarkEnd w:id="0"/>
+      <w:r>
+        <w:rPr>
+          <w:rFonts w:cs="B Nazanin" w:hint="cs"/>
+          <w:sz w:val="32"/>
+          <w:szCs w:val="32"/>
+          <w:rtl/>
+          <w:lang w:bidi="fa-IR"/>
+        </w:rPr>
+        <w:t xml:space="preserve"> و میتوان با کمک ساختار های کنترلی موجود کیفیت این تابع را نیز افزایش داد.</w:t>
       </w:r>
     </w:p>
     <w:p>
@@ -10038,7 +10032,7 @@
         </w:rPr>
         <w:lastRenderedPageBreak/>
         <w:pict>
-          <v:shape id="_x0000_i1084" type="#_x0000_t75" style="width:261pt;height:618pt">
+          <v:shape id="_x0000_i1045" type="#_x0000_t75" style="width:260.9pt;height:617.8pt">
             <v:imagedata r:id="rId28" o:title="ref4"/>
           </v:shape>
         </w:pict>
@@ -10068,8 +10062,6 @@
           <w:lang w:bidi="fa-IR"/>
         </w:rPr>
       </w:pPr>
-      <w:bookmarkStart w:id="0" w:name="_GoBack"/>
-      <w:bookmarkEnd w:id="0"/>
       <w:r>
         <w:rPr>
           <w:rFonts w:cs="Arial"/>
@@ -10079,7 +10071,7 @@
         </w:rPr>
         <w:lastRenderedPageBreak/>
         <w:pict>
-          <v:shape id="_x0000_i1087" type="#_x0000_t75" style="width:255.75pt;height:181.5pt">
+          <v:shape id="_x0000_i1046" type="#_x0000_t75" style="width:255.5pt;height:181.15pt">
             <v:imagedata r:id="rId29" o:title="ref3"/>
           </v:shape>
         </w:pict>
@@ -11139,7 +11131,7 @@
 </file>
 
 <file path=customXml/itemProps1.xml><?xml version="1.0" encoding="utf-8"?>
-<ds:datastoreItem xmlns:ds="http://schemas.openxmlformats.org/officeDocument/2006/customXml" ds:itemID="{F69293A1-E42D-4F91-AE87-FECCAC4B8029}">
+<ds:datastoreItem xmlns:ds="http://schemas.openxmlformats.org/officeDocument/2006/customXml" ds:itemID="{C177ADA9-D49A-429E-B357-1B4B6121D7A4}">
   <ds:schemaRefs>
     <ds:schemaRef ds:uri="http://schemas.openxmlformats.org/officeDocument/2006/bibliography"/>
   </ds:schemaRefs>

</xml_diff>